<commit_message>
Write section 4 of the case study
</commit_message>
<xml_diff>
--- a/manuscript/Case_study_Sick-Sicker.docx
+++ b/manuscript/Case_study_Sick-Sicker.docx
@@ -78,7 +78,7 @@
         <w:t xml:space="preserve">In this document we showcase the framework via a fully functional decision model. In this case-study we perform a cost-effectiveness analysis (CEA) using a previously published 4-state model called the Sick-Sicker model.</w:t>
       </w:r>
       <w:r>
-        <w:t xml:space="preserve">(E. A. Enns et al. 2015)</w:t>
+        <w:t xml:space="preserve">(Enns et al. 2015)</w:t>
       </w:r>
       <w:r>
         <w:t xml:space="preserve"> </w:t>
@@ -159,7 +159,7 @@
         <w:t xml:space="preserve"> </w:t>
       </w:r>
       <w:r>
-        <w:t xml:space="preserve">We identify the uncertainity around our decision based on the CEA using sensitivity analysis. Finaly, we perform a value of information (VoI) analysis to see if it is worth investing in extra research projects with the aim to eliminate the uncertainty around our decision.</w:t>
+        <w:t xml:space="preserve">We identify the uncertainty around our decision based on the CEA using sensitivity analysis. Finally, we perform a value of information (VoI) analysis to see if it is worth investing in extra research projects with the aim to eliminate the uncertainty around our decision.</w:t>
       </w:r>
     </w:p>
     <w:p>
@@ -177,7 +177,7 @@
         <w:pStyle w:val="FirstParagraph"/>
       </w:pPr>
       <w:r>
-        <w:t xml:space="preserve">In the Sick-Sicker model, we simulate a hypothetical cohort of 25-year-old individuals over a lifetime (or reaching age 100 years old) using 75 anual cycles, represented with</w:t>
+        <w:t xml:space="preserve">In the Sick-Sicker model, we simulate a hypothetical cohort of 25-year-old individuals over a lifetime (or reaching age 100 years old) using 75 annual cycles, represented with</w:t>
       </w:r>
       <w:r>
         <w:t xml:space="preserve"> </w:t>
@@ -255,25 +255,7 @@
         <w:t xml:space="preserve">”</w:t>
       </w:r>
       <w:r>
-        <w:t xml:space="preserve">). Individuals that become sick incur a one-time utility decrement of 0.01 (</w:t>
-      </w:r>
-      <w:r>
-        <w:rPr>
-          <w:rStyle w:val="VerbatimChar"/>
-        </w:rPr>
-        <w:t xml:space="preserve">du.HS1</w:t>
-      </w:r>
-      <w:r>
-        <w:t xml:space="preserve">, disutility of transitioning from H to S1) and a one-time cost of $1000 (</w:t>
-      </w:r>
-      <w:r>
-        <w:rPr>
-          <w:rStyle w:val="VerbatimChar"/>
-        </w:rPr>
-        <w:t xml:space="preserve">ic.HS1</w:t>
-      </w:r>
-      <w:r>
-        <w:t xml:space="preserve">) that reflect the acute impacts of developing the illness. Sick individuals are at risk of further progressing to a more severe stage (the</w:t>
+        <w:t xml:space="preserve">). Sick individuals are at risk of further progressing to a more severe stage (the</w:t>
       </w:r>
       <w:r>
         <w:t xml:space="preserve"> </w:t>
@@ -339,7 +321,7 @@
         <w:t xml:space="preserve">”</w:t>
       </w:r>
       <w:r>
-        <w:t xml:space="preserve">), where they remain. When an individual dies, they incur a one-time cost of $200 (</w:t>
+        <w:t xml:space="preserve">), where they remain. When an individual dies, they incur a one-time cost of $ (</w:t>
       </w:r>
       <w:r>
         <w:rPr>
@@ -458,7 +440,7 @@
         <w:t xml:space="preserve"> </w:t>
       </w:r>
       <w:r>
-        <w:t xml:space="preserve">. This tabel is informed via the files</w:t>
+        <w:t xml:space="preserve">. This table is informed via the files</w:t>
       </w:r>
       <w:r>
         <w:t xml:space="preserve"> </w:t>
@@ -497,7 +479,7 @@
         <w:t xml:space="preserve">01_model-inputs.R</w:t>
       </w:r>
       <w:r>
-        <w:t xml:space="preserve">. The age specific mortality rated are derived from the Human Mortality data base and include the all cause mortality ratae fro the USA population based on 2015 data. This information is stored in the</w:t>
+        <w:t xml:space="preserve">. The age specific mortality rated are derived from the Human Mortality data base and include the all-cause mortality rate for the USA population based on 2015 data. This information is stored in the</w:t>
       </w:r>
       <w:r>
         <w:t xml:space="preserve"> </w:t>
@@ -1490,30 +1472,1550 @@
           </w:p>
         </w:tc>
       </w:tr>
+    </w:tbl>
+    <w:p>
+      <w:pPr>
+        <w:pStyle w:val="Heading3"/>
+      </w:pPr>
+      <w:bookmarkStart w:id="24" w:name="model-implementation"/>
+      <w:bookmarkEnd w:id="24"/>
+      <w:r>
+        <w:t xml:space="preserve">02 Model implementation</w:t>
+      </w:r>
+    </w:p>
+    <w:p>
+      <w:pPr>
+        <w:pStyle w:val="FirstParagraph"/>
+      </w:pPr>
+      <w:r>
+        <w:t xml:space="preserve">In order to be able to run a state-transition cohort model a transition probability matrix needs to be created. This matrix contains the probabilities of transitioning from the current health state, indicated by the rows, towards the new health states, specified in the columns. More information about creating these matrices is described in a paper about State-transition models using R</w:t>
+      </w:r>
+      <w:r>
+        <w:t xml:space="preserve"> </w:t>
+      </w:r>
+      <w:r>
+        <w:t xml:space="preserve">(Alarid-Escudero et al. 2018)</w:t>
+      </w:r>
+      <w:r>
+        <w:t xml:space="preserve">.</w:t>
+      </w:r>
+    </w:p>
+    <w:p>
+      <w:pPr>
+        <w:pStyle w:val="BodyText"/>
+      </w:pPr>
+      <w:r>
+        <w:t xml:space="preserve">To incorporate the age specific mortality for healthy individuals we calculate a transition probability matrix for every cycle. The matrices for all cycles are collected in a structure called array</w:t>
+      </w:r>
+      <w:r>
+        <w:t xml:space="preserve"> </w:t>
+      </w:r>
+      <w:r>
+        <w:rPr>
+          <w:rStyle w:val="VerbatimChar"/>
+        </w:rPr>
+        <w:t xml:space="preserve">a.P</w:t>
+      </w:r>
+      <w:r>
+        <w:t xml:space="preserve">. Using indexing, when running the model, we can use the transition probability matrix corresponding with the current age of the cohort.</w:t>
+      </w:r>
+    </w:p>
+    <w:p>
+      <w:pPr>
+        <w:pStyle w:val="BodyText"/>
+      </w:pPr>
+      <w:r>
+        <w:t xml:space="preserve">The transition probability matrix for the first cycles shows the transition probabilities at the first cycles.</w:t>
+      </w:r>
+    </w:p>
+    <w:p>
+      <w:pPr>
+        <w:pStyle w:val="SourceCode"/>
+      </w:pPr>
+      <w:r>
+        <w:rPr>
+          <w:rStyle w:val="NormalTok"/>
+        </w:rPr>
+        <w:t xml:space="preserve">l.out.stm</w:t>
+      </w:r>
+      <w:r>
+        <w:rPr>
+          <w:rStyle w:val="OperatorTok"/>
+        </w:rPr>
+        <w:t xml:space="preserve">$</w:t>
+      </w:r>
+      <w:r>
+        <w:rPr>
+          <w:rStyle w:val="NormalTok"/>
+        </w:rPr>
+        <w:t xml:space="preserve">a.P[, , </w:t>
+      </w:r>
+      <w:r>
+        <w:rPr>
+          <w:rStyle w:val="DecValTok"/>
+        </w:rPr>
+        <w:t xml:space="preserve">1</w:t>
+      </w:r>
+      <w:r>
+        <w:rPr>
+          <w:rStyle w:val="NormalTok"/>
+        </w:rPr>
+        <w:t xml:space="preserve">] </w:t>
+      </w:r>
+      <w:r>
+        <w:rPr>
+          <w:rStyle w:val="CommentTok"/>
+        </w:rPr>
+        <w:t xml:space="preserve"># transition probability matrix for the first three cycles</w:t>
+      </w:r>
+    </w:p>
+    <w:p>
+      <w:pPr>
+        <w:pStyle w:val="SourceCode"/>
+      </w:pPr>
+      <w:r>
+        <w:rPr>
+          <w:rStyle w:val="VerbatimChar"/>
+        </w:rPr>
+        <w:t xml:space="preserve">##            H        S1        S2           D</w:t>
+      </w:r>
+      <w:r>
+        <w:br w:type="textWrapping"/>
+      </w:r>
+      <w:r>
+        <w:rPr>
+          <w:rStyle w:val="VerbatimChar"/>
+        </w:rPr>
+        <w:t xml:space="preserve">## H  0.8489865 0.1500000 0.0000000 0.001013486</w:t>
+      </w:r>
+      <w:r>
+        <w:br w:type="textWrapping"/>
+      </w:r>
+      <w:r>
+        <w:rPr>
+          <w:rStyle w:val="VerbatimChar"/>
+        </w:rPr>
+        <w:t xml:space="preserve">## S1 0.5000000 0.3919626 0.1050000 0.003037378</w:t>
+      </w:r>
+      <w:r>
+        <w:br w:type="textWrapping"/>
+      </w:r>
+      <w:r>
+        <w:rPr>
+          <w:rStyle w:val="VerbatimChar"/>
+        </w:rPr>
+        <w:t xml:space="preserve">## S2 0.0000000 0.0000000 0.9899112 0.010088764</w:t>
+      </w:r>
+      <w:r>
+        <w:br w:type="textWrapping"/>
+      </w:r>
+      <w:r>
+        <w:rPr>
+          <w:rStyle w:val="VerbatimChar"/>
+        </w:rPr>
+        <w:t xml:space="preserve">## D  0.0000000 0.0000000 0.0000000 1.000000000</w:t>
+      </w:r>
+    </w:p>
+    <w:p>
+      <w:pPr>
+        <w:pStyle w:val="FirstParagraph"/>
+      </w:pPr>
+      <w:r>
+        <w:t xml:space="preserve">Comparing the matrix for the last cycle,</w:t>
+      </w:r>
+      <w:r>
+        <w:t xml:space="preserve"> </w:t>
+      </w:r>
+      <w:r>
+        <w:rPr>
+          <w:rStyle w:val="VerbatimChar"/>
+        </w:rPr>
+        <w:t xml:space="preserve">n.t</w:t>
+      </w:r>
+      <w:r>
+        <w:t xml:space="preserve"> </w:t>
+      </w:r>
+      <w:r>
+        <w:t xml:space="preserve">with the one above from cycle 1 shows you the increased probabilities of transitioning to death form all health states.</w:t>
+      </w:r>
+    </w:p>
+    <w:p>
+      <w:pPr>
+        <w:pStyle w:val="SourceCode"/>
+      </w:pPr>
+      <w:r>
+        <w:rPr>
+          <w:rStyle w:val="NormalTok"/>
+        </w:rPr>
+        <w:t xml:space="preserve">l.out.stm</w:t>
+      </w:r>
+      <w:r>
+        <w:rPr>
+          <w:rStyle w:val="OperatorTok"/>
+        </w:rPr>
+        <w:t xml:space="preserve">$</w:t>
+      </w:r>
+      <w:r>
+        <w:rPr>
+          <w:rStyle w:val="NormalTok"/>
+        </w:rPr>
+        <w:t xml:space="preserve">a.P[, , n.t] </w:t>
+      </w:r>
+      <w:r>
+        <w:rPr>
+          <w:rStyle w:val="CommentTok"/>
+        </w:rPr>
+        <w:t xml:space="preserve"># transition probability matrix for the first three cycles</w:t>
+      </w:r>
+    </w:p>
+    <w:p>
+      <w:pPr>
+        <w:pStyle w:val="SourceCode"/>
+      </w:pPr>
+      <w:r>
+        <w:rPr>
+          <w:rStyle w:val="VerbatimChar"/>
+        </w:rPr>
+        <w:t xml:space="preserve">##            H         S1         S2         D</w:t>
+      </w:r>
+      <w:r>
+        <w:br w:type="textWrapping"/>
+      </w:r>
+      <w:r>
+        <w:rPr>
+          <w:rStyle w:val="VerbatimChar"/>
+        </w:rPr>
+        <w:t xml:space="preserve">## H  0.5623763  0.1500000 0.00000000 0.2876237</w:t>
+      </w:r>
+      <w:r>
+        <w:br w:type="textWrapping"/>
+      </w:r>
+      <w:r>
+        <w:rPr>
+          <w:rStyle w:val="VerbatimChar"/>
+        </w:rPr>
+        <w:t xml:space="preserve">## S1 0.5000000 -0.2434833 0.10500000 0.6384833</w:t>
+      </w:r>
+      <w:r>
+        <w:br w:type="textWrapping"/>
+      </w:r>
+      <w:r>
+        <w:rPr>
+          <w:rStyle w:val="VerbatimChar"/>
+        </w:rPr>
+        <w:t xml:space="preserve">## S2 0.0000000  0.0000000 0.03365849 0.9663415</w:t>
+      </w:r>
+      <w:r>
+        <w:br w:type="textWrapping"/>
+      </w:r>
+      <w:r>
+        <w:rPr>
+          <w:rStyle w:val="VerbatimChar"/>
+        </w:rPr>
+        <w:t xml:space="preserve">## D  0.0000000  0.0000000 0.00000000 1.0000000</w:t>
+      </w:r>
+    </w:p>
+    <w:p>
+      <w:pPr>
+        <w:pStyle w:val="FirstParagraph"/>
+      </w:pPr>
+      <w:r>
+        <w:t xml:space="preserve">By running the</w:t>
+      </w:r>
+      <w:r>
+        <w:t xml:space="preserve"> </w:t>
+      </w:r>
+      <w:r>
+        <w:rPr>
+          <w:rStyle w:val="VerbatimChar"/>
+        </w:rPr>
+        <w:t xml:space="preserve">02_simulation-model.R</w:t>
+      </w:r>
+      <w:r>
+        <w:t xml:space="preserve"> </w:t>
+      </w:r>
+      <w:r>
+        <w:t xml:space="preserve">file we generate the cohort trace describing how the cohort is distributed among the different health states over time. This is show in Figure</w:t>
+      </w:r>
+      <w:r>
+        <w:t xml:space="preserve"> </w:t>
+      </w:r>
+      <w:r>
+        <w:t xml:space="preserve">.</w:t>
+      </w:r>
+    </w:p>
+    <w:p>
+      <w:pPr>
+        <w:pStyle w:val="FigureWithCaption"/>
+      </w:pPr>
+      <w:r>
+        <w:drawing>
+          <wp:inline>
+            <wp:extent cx="5334000" cy="4267200"/>
+            <wp:effectExtent b="0" l="0" r="0" t="0"/>
+            <wp:docPr descr="Cohort trace of the Sick-Sicker cohort model" title="" id="1" name="Picture"/>
+            <a:graphic>
+              <a:graphicData uri="http://schemas.openxmlformats.org/drawingml/2006/picture">
+                <pic:pic>
+                  <pic:nvPicPr>
+                    <pic:cNvPr descr="Case_study_Sick-Sicker_files/figure-docx/Sick-Sicker-Trace-1.png" id="0" name="Picture"/>
+                    <pic:cNvPicPr>
+                      <a:picLocks noChangeArrowheads="1" noChangeAspect="1"/>
+                    </pic:cNvPicPr>
+                  </pic:nvPicPr>
+                  <pic:blipFill>
+                    <a:blip r:embed="rId25"/>
+                    <a:stretch>
+                      <a:fillRect/>
+                    </a:stretch>
+                  </pic:blipFill>
+                  <pic:spPr bwMode="auto">
+                    <a:xfrm>
+                      <a:off x="0" y="0"/>
+                      <a:ext cx="5334000" cy="4267200"/>
+                    </a:xfrm>
+                    <a:prstGeom prst="rect">
+                      <a:avLst/>
+                    </a:prstGeom>
+                    <a:noFill/>
+                    <a:ln w="9525">
+                      <a:noFill/>
+                      <a:headEnd/>
+                      <a:tailEnd/>
+                    </a:ln>
+                  </pic:spPr>
+                </pic:pic>
+              </a:graphicData>
+            </a:graphic>
+          </wp:inline>
+        </w:drawing>
+      </w:r>
+    </w:p>
+    <w:p>
+      <w:pPr>
+        <w:pStyle w:val="ImageCaption"/>
+      </w:pPr>
+      <w:r>
+        <w:t xml:space="preserve">Cohort trace of the Sick-Sicker cohort model</w:t>
+      </w:r>
+    </w:p>
+    <w:p>
+      <w:pPr>
+        <w:pStyle w:val="Heading3"/>
+      </w:pPr>
+      <w:bookmarkStart w:id="26" w:name="model-calibration"/>
+      <w:bookmarkEnd w:id="26"/>
+      <w:r>
+        <w:t xml:space="preserve">03 Model calibration</w:t>
+      </w:r>
+    </w:p>
+    <w:p>
+      <w:pPr>
+        <w:pStyle w:val="FirstParagraph"/>
+      </w:pPr>
+      <w:r>
+        <w:t xml:space="preserve">We calibrated the Sick-Sicker model using a Bayesian approach using the incremental mixture importance sampling (IMIS) algorithm [Teele2006], which has been used to calibrate health policy models</w:t>
+      </w:r>
+      <w:r>
+        <w:t xml:space="preserve"> </w:t>
+      </w:r>
+      <w:r>
+        <w:t xml:space="preserve">(Raftery2010, Menzies, Pandya, and Kim 2017, Rutter2018)</w:t>
+      </w:r>
+      <w:r>
+        <w:t xml:space="preserve">. Bayesian methods allow us to quantify the uncertainty in the calibrated parameters even in the presence of non-identifiability</w:t>
+      </w:r>
+      <w:r>
+        <w:t xml:space="preserve"> </w:t>
+      </w:r>
+      <w:r>
+        <w:t xml:space="preserve">(F. Alarid-Escudero et al. 2018)</w:t>
+      </w:r>
+      <w:r>
+        <w:t xml:space="preserve">. We assumed a normal likelihood and uniform priors. For a more detailed description of IMIS for Bayesian calibration, different likelihood functions and prior distributions, we refer the reader to the tutorial for Bayesian calibration by Menzies et al.</w:t>
+      </w:r>
+      <w:r>
+        <w:t xml:space="preserve"> </w:t>
+      </w:r>
+      <w:r>
+        <w:t xml:space="preserve">(Menzies, Pandya, and Kim 2017)</w:t>
+      </w:r>
+      <w:r>
+        <w:t xml:space="preserve">. For illustration purposes, we also calibrated the Sick-Sicker model with the Nelder-Mead algorithm</w:t>
+      </w:r>
+      <w:r>
+        <w:t xml:space="preserve"> </w:t>
+      </w:r>
+      <w:r>
+        <w:t xml:space="preserve">(Nelder and Mead 1965)</w:t>
+      </w:r>
+      <w:r>
+        <w:t xml:space="preserve">, which was initialized at 100 different starting points sampled from the prior distributions of the calibrated parameters. This calibration exercise can be found in the file</w:t>
+      </w:r>
+      <w:r>
+        <w:t xml:space="preserve"> </w:t>
+      </w:r>
+      <w:r>
+        <w:rPr>
+          <w:rStyle w:val="VerbatimChar"/>
+        </w:rPr>
+        <w:t xml:space="preserve">app2_calibration-nelder-mead.R</w:t>
+      </w:r>
+      <w:r>
+        <w:t xml:space="preserve">.</w:t>
+      </w:r>
+    </w:p>
+    <w:p>
+      <w:pPr>
+        <w:pStyle w:val="BodyText"/>
+      </w:pPr>
+      <w:r>
+        <w:t xml:space="preserve">We have external data for the calibration of three parameters from the Sick-Sicker model. This data, stored in the</w:t>
+      </w:r>
+      <w:r>
+        <w:t xml:space="preserve"> </w:t>
+      </w:r>
+      <w:r>
+        <w:rPr>
+          <w:rStyle w:val="VerbatimChar"/>
+        </w:rPr>
+        <w:t xml:space="preserve">03_calibration-tarted.RData</w:t>
+      </w:r>
+      <w:r>
+        <w:t xml:space="preserve"> </w:t>
+      </w:r>
+      <w:r>
+        <w:t xml:space="preserve">file, contains information about survival, the disease prevalence and the proportion who are sick among those afflicted (sick and sicker). The</w:t>
+      </w:r>
+      <w:r>
+        <w:t xml:space="preserve"> </w:t>
+      </w:r>
+      <w:r>
+        <w:rPr>
+          <w:rStyle w:val="VerbatimChar"/>
+        </w:rPr>
+        <w:t xml:space="preserve">03_calibration_functions.R</w:t>
+      </w:r>
+      <w:r>
+        <w:t xml:space="preserve"> </w:t>
+      </w:r>
+      <w:r>
+        <w:t xml:space="preserve">file contains two functions for the calibration process. One to generate model outputs for calibration from a parameters set called</w:t>
+      </w:r>
+      <w:r>
+        <w:t xml:space="preserve"> </w:t>
+      </w:r>
+      <w:r>
+        <w:rPr>
+          <w:rStyle w:val="VerbatimChar"/>
+        </w:rPr>
+        <w:t xml:space="preserve">f.calibration_out</w:t>
+      </w:r>
+      <w:r>
+        <w:t xml:space="preserve"> </w:t>
+      </w:r>
+      <w:r>
+        <w:t xml:space="preserve">and a Goodness of fit function for calibration from a parameter set called</w:t>
+      </w:r>
+      <w:r>
+        <w:t xml:space="preserve"> </w:t>
+      </w:r>
+      <w:r>
+        <w:rPr>
+          <w:rStyle w:val="VerbatimChar"/>
+        </w:rPr>
+        <w:t xml:space="preserve">f.gof</w:t>
+      </w:r>
+      <w:r>
+        <w:t xml:space="preserve">.</w:t>
+      </w:r>
+    </w:p>
+    <w:p>
+      <w:pPr>
+        <w:pStyle w:val="BodyText"/>
+      </w:pPr>
+      <w:r>
+        <w:t xml:space="preserve">In the first section of the calibration we load the data, we visualize our targets and we check if the calibration function runs by using the default values of the parameters of interest. In the section 03.3.3 we run the Nelder-Mead for each starting point and we explore the best fitting input sets. The best set of parameters from the Nelder-Mead is saved in the file</w:t>
+      </w:r>
+      <w:r>
+        <w:t xml:space="preserve"> </w:t>
+      </w:r>
+      <w:r>
+        <w:rPr>
+          <w:rStyle w:val="VerbatimChar"/>
+        </w:rPr>
+        <w:t xml:space="preserve">03_nm-best-set.RData</w:t>
+      </w:r>
+      <w:r>
+        <w:t xml:space="preserve">.</w:t>
+      </w:r>
+    </w:p>
+    <w:p>
+      <w:pPr>
+        <w:pStyle w:val="SourceCode"/>
+      </w:pPr>
+      <w:r>
+        <w:rPr>
+          <w:rStyle w:val="VerbatimChar"/>
+        </w:rPr>
+        <w:t xml:space="preserve">## $Surv</w:t>
+      </w:r>
+      <w:r>
+        <w:br w:type="textWrapping"/>
+      </w:r>
+      <w:r>
+        <w:rPr>
+          <w:rStyle w:val="VerbatimChar"/>
+        </w:rPr>
+        <w:t xml:space="preserve">##         1         2         3         4         5         6         7 </w:t>
+      </w:r>
+      <w:r>
+        <w:br w:type="textWrapping"/>
+      </w:r>
+      <w:r>
+        <w:rPr>
+          <w:rStyle w:val="VerbatimChar"/>
+        </w:rPr>
+        <w:t xml:space="preserve">## 0.9989865 0.9976899 0.9960747 0.9942338 0.9920662 0.9896983 0.9870466 </w:t>
+      </w:r>
+      <w:r>
+        <w:br w:type="textWrapping"/>
+      </w:r>
+      <w:r>
+        <w:rPr>
+          <w:rStyle w:val="VerbatimChar"/>
+        </w:rPr>
+        <w:t xml:space="preserve">##         8         9        10        11        12        13        14 </w:t>
+      </w:r>
+      <w:r>
+        <w:br w:type="textWrapping"/>
+      </w:r>
+      <w:r>
+        <w:rPr>
+          <w:rStyle w:val="VerbatimChar"/>
+        </w:rPr>
+        <w:t xml:space="preserve">## 0.9840354 0.9807354 0.9771383 0.9732388 0.9689632 0.9643349 0.9593324 </w:t>
+      </w:r>
+      <w:r>
+        <w:br w:type="textWrapping"/>
+      </w:r>
+      <w:r>
+        <w:rPr>
+          <w:rStyle w:val="VerbatimChar"/>
+        </w:rPr>
+        <w:t xml:space="preserve">##        15        16        17        18        19        20        21 </w:t>
+      </w:r>
+      <w:r>
+        <w:br w:type="textWrapping"/>
+      </w:r>
+      <w:r>
+        <w:rPr>
+          <w:rStyle w:val="VerbatimChar"/>
+        </w:rPr>
+        <w:t xml:space="preserve">## 0.9540323 0.9482764 0.9418427 0.9347398 0.9270657 0.9184627 0.9091422 </w:t>
+      </w:r>
+      <w:r>
+        <w:br w:type="textWrapping"/>
+      </w:r>
+      <w:r>
+        <w:rPr>
+          <w:rStyle w:val="VerbatimChar"/>
+        </w:rPr>
+        <w:t xml:space="preserve">##        22        23        24        25        26        27        28 </w:t>
+      </w:r>
+      <w:r>
+        <w:br w:type="textWrapping"/>
+      </w:r>
+      <w:r>
+        <w:rPr>
+          <w:rStyle w:val="VerbatimChar"/>
+        </w:rPr>
+        <w:t xml:space="preserve">## 0.8988071 0.8875911 0.8751119 0.8612735 0.8460966 0.8295382 0.8116550 </w:t>
+      </w:r>
+      <w:r>
+        <w:br w:type="textWrapping"/>
+      </w:r>
+      <w:r>
+        <w:rPr>
+          <w:rStyle w:val="VerbatimChar"/>
+        </w:rPr>
+        <w:t xml:space="preserve">##        29        30 </w:t>
+      </w:r>
+      <w:r>
+        <w:br w:type="textWrapping"/>
+      </w:r>
+      <w:r>
+        <w:rPr>
+          <w:rStyle w:val="VerbatimChar"/>
+        </w:rPr>
+        <w:t xml:space="preserve">## 0.7924008 0.7719674 </w:t>
+      </w:r>
+      <w:r>
+        <w:br w:type="textWrapping"/>
+      </w:r>
+      <w:r>
+        <w:rPr>
+          <w:rStyle w:val="VerbatimChar"/>
+        </w:rPr>
+        <w:t xml:space="preserve">## </w:t>
+      </w:r>
+      <w:r>
+        <w:br w:type="textWrapping"/>
+      </w:r>
+      <w:r>
+        <w:rPr>
+          <w:rStyle w:val="VerbatimChar"/>
+        </w:rPr>
+        <w:t xml:space="preserve">## $Prev</w:t>
+      </w:r>
+      <w:r>
+        <w:br w:type="textWrapping"/>
+      </w:r>
+      <w:r>
+        <w:rPr>
+          <w:rStyle w:val="VerbatimChar"/>
+        </w:rPr>
+        <w:t xml:space="preserve">##         1         2         3         4         5         6         7 </w:t>
+      </w:r>
+      <w:r>
+        <w:br w:type="textWrapping"/>
+      </w:r>
+      <w:r>
+        <w:rPr>
+          <w:rStyle w:val="VerbatimChar"/>
+        </w:rPr>
+        <w:t xml:space="preserve">## 0.1501522 0.2023666 0.2283252 0.2469937 0.2633456 0.2787664 0.2935779 </w:t>
+      </w:r>
+      <w:r>
+        <w:br w:type="textWrapping"/>
+      </w:r>
+      <w:r>
+        <w:rPr>
+          <w:rStyle w:val="VerbatimChar"/>
+        </w:rPr>
+        <w:t xml:space="preserve">##         8         9        10        11        12        13        14 </w:t>
+      </w:r>
+      <w:r>
+        <w:br w:type="textWrapping"/>
+      </w:r>
+      <w:r>
+        <w:rPr>
+          <w:rStyle w:val="VerbatimChar"/>
+        </w:rPr>
+        <w:t xml:space="preserve">## 0.3078599 0.3216844 0.3350627 0.3480059 0.3604949 0.3725561 0.3841906 </w:t>
+      </w:r>
+      <w:r>
+        <w:br w:type="textWrapping"/>
+      </w:r>
+      <w:r>
+        <w:rPr>
+          <w:rStyle w:val="VerbatimChar"/>
+        </w:rPr>
+        <w:t xml:space="preserve">##        15        16        17        18        19        20        21 </w:t>
+      </w:r>
+      <w:r>
+        <w:br w:type="textWrapping"/>
+      </w:r>
+      <w:r>
+        <w:rPr>
+          <w:rStyle w:val="VerbatimChar"/>
+        </w:rPr>
+        <w:t xml:space="preserve">## 0.3954441 0.4062532 0.4165371 0.4263218 0.4356621 0.4444027 0.4526591 </w:t>
+      </w:r>
+      <w:r>
+        <w:br w:type="textWrapping"/>
+      </w:r>
+      <w:r>
+        <w:rPr>
+          <w:rStyle w:val="VerbatimChar"/>
+        </w:rPr>
+        <w:t xml:space="preserve">##        22        23        24        25        26        27        28 </w:t>
+      </w:r>
+      <w:r>
+        <w:br w:type="textWrapping"/>
+      </w:r>
+      <w:r>
+        <w:rPr>
+          <w:rStyle w:val="VerbatimChar"/>
+        </w:rPr>
+        <w:t xml:space="preserve">## 0.4602983 0.4673940 0.4737709 0.4793944 0.4842711 0.4883660 0.4916853 </w:t>
+      </w:r>
+      <w:r>
+        <w:br w:type="textWrapping"/>
+      </w:r>
+      <w:r>
+        <w:rPr>
+          <w:rStyle w:val="VerbatimChar"/>
+        </w:rPr>
+        <w:t xml:space="preserve">##        29        30 </w:t>
+      </w:r>
+      <w:r>
+        <w:br w:type="textWrapping"/>
+      </w:r>
+      <w:r>
+        <w:rPr>
+          <w:rStyle w:val="VerbatimChar"/>
+        </w:rPr>
+        <w:t xml:space="preserve">## 0.4941756 0.4958954 </w:t>
+      </w:r>
+      <w:r>
+        <w:br w:type="textWrapping"/>
+      </w:r>
+      <w:r>
+        <w:rPr>
+          <w:rStyle w:val="VerbatimChar"/>
+        </w:rPr>
+        <w:t xml:space="preserve">## </w:t>
+      </w:r>
+      <w:r>
+        <w:br w:type="textWrapping"/>
+      </w:r>
+      <w:r>
+        <w:rPr>
+          <w:rStyle w:val="VerbatimChar"/>
+        </w:rPr>
+        <w:t xml:space="preserve">## $PropSick</w:t>
+      </w:r>
+      <w:r>
+        <w:br w:type="textWrapping"/>
+      </w:r>
+      <w:r>
+        <w:rPr>
+          <w:rStyle w:val="VerbatimChar"/>
+        </w:rPr>
+        <w:t xml:space="preserve">##        10        20        30 </w:t>
+      </w:r>
+      <w:r>
+        <w:br w:type="textWrapping"/>
+      </w:r>
+      <w:r>
+        <w:rPr>
+          <w:rStyle w:val="VerbatimChar"/>
+        </w:rPr>
+        <w:t xml:space="preserve">## 0.4965790 0.2932643 0.1985992</w:t>
+      </w:r>
+    </w:p>
+    <w:p>
+      <w:pPr>
+        <w:pStyle w:val="FirstParagraph"/>
+      </w:pPr>
+      <w:r>
+        <w:drawing>
+          <wp:inline>
+            <wp:extent cx="5334000" cy="4267200"/>
+            <wp:effectExtent b="0" l="0" r="0" t="0"/>
+            <wp:docPr descr="" title="" id="1" name="Picture"/>
+            <a:graphic>
+              <a:graphicData uri="http://schemas.openxmlformats.org/drawingml/2006/picture">
+                <pic:pic>
+                  <pic:nvPicPr>
+                    <pic:cNvPr descr="Case_study_Sick-Sicker_files/figure-docx/unnamed-chunk-6-1.png" id="0" name="Picture"/>
+                    <pic:cNvPicPr>
+                      <a:picLocks noChangeArrowheads="1" noChangeAspect="1"/>
+                    </pic:cNvPicPr>
+                  </pic:nvPicPr>
+                  <pic:blipFill>
+                    <a:blip r:embed="rId27"/>
+                    <a:stretch>
+                      <a:fillRect/>
+                    </a:stretch>
+                  </pic:blipFill>
+                  <pic:spPr bwMode="auto">
+                    <a:xfrm>
+                      <a:off x="0" y="0"/>
+                      <a:ext cx="5334000" cy="4267200"/>
+                    </a:xfrm>
+                    <a:prstGeom prst="rect">
+                      <a:avLst/>
+                    </a:prstGeom>
+                    <a:noFill/>
+                    <a:ln w="9525">
+                      <a:noFill/>
+                      <a:headEnd/>
+                      <a:tailEnd/>
+                    </a:ln>
+                  </pic:spPr>
+                </pic:pic>
+              </a:graphicData>
+            </a:graphic>
+          </wp:inline>
+        </w:drawing>
+      </w:r>
+    </w:p>
+    <w:p>
+      <w:pPr>
+        <w:pStyle w:val="SourceCode"/>
+      </w:pPr>
+      <w:r>
+        <w:rPr>
+          <w:rStyle w:val="VerbatimChar"/>
+        </w:rPr>
+        <w:t xml:space="preserve">##           p.S1S2    hr.S1    hr.S2 Overall_fit</w:t>
+      </w:r>
+      <w:r>
+        <w:br w:type="textWrapping"/>
+      </w:r>
+      <w:r>
+        <w:rPr>
+          <w:rStyle w:val="VerbatimChar"/>
+        </w:rPr>
+        <w:t xml:space="preserve">##  [1,] 0.05159406 38.91085 4.853606    149.4519</w:t>
+      </w:r>
+      <w:r>
+        <w:br w:type="textWrapping"/>
+      </w:r>
+      <w:r>
+        <w:rPr>
+          <w:rStyle w:val="VerbatimChar"/>
+        </w:rPr>
+        <w:t xml:space="preserve">##  [2,] 0.05159661 38.91165 4.854221    149.4519</w:t>
+      </w:r>
+      <w:r>
+        <w:br w:type="textWrapping"/>
+      </w:r>
+      <w:r>
+        <w:rPr>
+          <w:rStyle w:val="VerbatimChar"/>
+        </w:rPr>
+        <w:t xml:space="preserve">##  [3,] 0.05159133 38.91318 4.851923    149.4519</w:t>
+      </w:r>
+      <w:r>
+        <w:br w:type="textWrapping"/>
+      </w:r>
+      <w:r>
+        <w:rPr>
+          <w:rStyle w:val="VerbatimChar"/>
+        </w:rPr>
+        <w:t xml:space="preserve">##  [4,] 0.05159160 38.91368 4.850943    149.4519</w:t>
+      </w:r>
+      <w:r>
+        <w:br w:type="textWrapping"/>
+      </w:r>
+      <w:r>
+        <w:rPr>
+          <w:rStyle w:val="VerbatimChar"/>
+        </w:rPr>
+        <w:t xml:space="preserve">##  [5,] 0.05159940 38.90950 4.857173    149.4519</w:t>
+      </w:r>
+      <w:r>
+        <w:br w:type="textWrapping"/>
+      </w:r>
+      <w:r>
+        <w:rPr>
+          <w:rStyle w:val="VerbatimChar"/>
+        </w:rPr>
+        <w:t xml:space="preserve">##  [6,] 0.05159987 38.90968 4.856371    149.4519</w:t>
+      </w:r>
+      <w:r>
+        <w:br w:type="textWrapping"/>
+      </w:r>
+      <w:r>
+        <w:rPr>
+          <w:rStyle w:val="VerbatimChar"/>
+        </w:rPr>
+        <w:t xml:space="preserve">##  [7,] 0.05159039 38.91394 4.850597    149.4519</w:t>
+      </w:r>
+      <w:r>
+        <w:br w:type="textWrapping"/>
+      </w:r>
+      <w:r>
+        <w:rPr>
+          <w:rStyle w:val="VerbatimChar"/>
+        </w:rPr>
+        <w:t xml:space="preserve">##  [8,] 0.05159635 38.91189 4.852886    149.4519</w:t>
+      </w:r>
+      <w:r>
+        <w:br w:type="textWrapping"/>
+      </w:r>
+      <w:r>
+        <w:rPr>
+          <w:rStyle w:val="VerbatimChar"/>
+        </w:rPr>
+        <w:t xml:space="preserve">##  [9,] 0.05159818 38.91257 4.853819    149.4519</w:t>
+      </w:r>
+      <w:r>
+        <w:br w:type="textWrapping"/>
+      </w:r>
+      <w:r>
+        <w:rPr>
+          <w:rStyle w:val="VerbatimChar"/>
+        </w:rPr>
+        <w:t xml:space="preserve">## [10,] 0.05159193 38.91491 4.850908    149.4519</w:t>
+      </w:r>
+    </w:p>
+    <w:p>
+      <w:pPr>
+        <w:pStyle w:val="FirstParagraph"/>
+      </w:pPr>
+      <w:r>
+        <w:t xml:space="preserve">The last part of the calibration includes internal validation of the values predicted by the model using the best set of parameters and our targets.</w:t>
+      </w:r>
+    </w:p>
+    <w:p>
+      <w:pPr>
+        <w:pStyle w:val="BodyText"/>
+      </w:pPr>
+      <w:r>
+        <w:drawing>
+          <wp:inline>
+            <wp:extent cx="5334000" cy="4267200"/>
+            <wp:effectExtent b="0" l="0" r="0" t="0"/>
+            <wp:docPr descr="" title="" id="1" name="Picture"/>
+            <a:graphic>
+              <a:graphicData uri="http://schemas.openxmlformats.org/drawingml/2006/picture">
+                <pic:pic>
+                  <pic:nvPicPr>
+                    <pic:cNvPr descr="Case_study_Sick-Sicker_files/figure-docx/unnamed-chunk-7-1.png" id="0" name="Picture"/>
+                    <pic:cNvPicPr>
+                      <a:picLocks noChangeArrowheads="1" noChangeAspect="1"/>
+                    </pic:cNvPicPr>
+                  </pic:nvPicPr>
+                  <pic:blipFill>
+                    <a:blip r:embed="rId28"/>
+                    <a:stretch>
+                      <a:fillRect/>
+                    </a:stretch>
+                  </pic:blipFill>
+                  <pic:spPr bwMode="auto">
+                    <a:xfrm>
+                      <a:off x="0" y="0"/>
+                      <a:ext cx="5334000" cy="4267200"/>
+                    </a:xfrm>
+                    <a:prstGeom prst="rect">
+                      <a:avLst/>
+                    </a:prstGeom>
+                    <a:noFill/>
+                    <a:ln w="9525">
+                      <a:noFill/>
+                      <a:headEnd/>
+                      <a:tailEnd/>
+                    </a:ln>
+                  </pic:spPr>
+                </pic:pic>
+              </a:graphicData>
+            </a:graphic>
+          </wp:inline>
+        </w:drawing>
+      </w:r>
+      <w:r>
+        <w:drawing>
+          <wp:inline>
+            <wp:extent cx="5334000" cy="4267200"/>
+            <wp:effectExtent b="0" l="0" r="0" t="0"/>
+            <wp:docPr descr="" title="" id="1" name="Picture"/>
+            <a:graphic>
+              <a:graphicData uri="http://schemas.openxmlformats.org/drawingml/2006/picture">
+                <pic:pic>
+                  <pic:nvPicPr>
+                    <pic:cNvPr descr="Case_study_Sick-Sicker_files/figure-docx/unnamed-chunk-7-2.png" id="0" name="Picture"/>
+                    <pic:cNvPicPr>
+                      <a:picLocks noChangeArrowheads="1" noChangeAspect="1"/>
+                    </pic:cNvPicPr>
+                  </pic:nvPicPr>
+                  <pic:blipFill>
+                    <a:blip r:embed="rId29"/>
+                    <a:stretch>
+                      <a:fillRect/>
+                    </a:stretch>
+                  </pic:blipFill>
+                  <pic:spPr bwMode="auto">
+                    <a:xfrm>
+                      <a:off x="0" y="0"/>
+                      <a:ext cx="5334000" cy="4267200"/>
+                    </a:xfrm>
+                    <a:prstGeom prst="rect">
+                      <a:avLst/>
+                    </a:prstGeom>
+                    <a:noFill/>
+                    <a:ln w="9525">
+                      <a:noFill/>
+                      <a:headEnd/>
+                      <a:tailEnd/>
+                    </a:ln>
+                  </pic:spPr>
+                </pic:pic>
+              </a:graphicData>
+            </a:graphic>
+          </wp:inline>
+        </w:drawing>
+      </w:r>
+      <w:r>
+        <w:drawing>
+          <wp:inline>
+            <wp:extent cx="5334000" cy="4267200"/>
+            <wp:effectExtent b="0" l="0" r="0" t="0"/>
+            <wp:docPr descr="" title="" id="1" name="Picture"/>
+            <a:graphic>
+              <a:graphicData uri="http://schemas.openxmlformats.org/drawingml/2006/picture">
+                <pic:pic>
+                  <pic:nvPicPr>
+                    <pic:cNvPr descr="Case_study_Sick-Sicker_files/figure-docx/unnamed-chunk-7-3.png" id="0" name="Picture"/>
+                    <pic:cNvPicPr>
+                      <a:picLocks noChangeArrowheads="1" noChangeAspect="1"/>
+                    </pic:cNvPicPr>
+                  </pic:nvPicPr>
+                  <pic:blipFill>
+                    <a:blip r:embed="rId30"/>
+                    <a:stretch>
+                      <a:fillRect/>
+                    </a:stretch>
+                  </pic:blipFill>
+                  <pic:spPr bwMode="auto">
+                    <a:xfrm>
+                      <a:off x="0" y="0"/>
+                      <a:ext cx="5334000" cy="4267200"/>
+                    </a:xfrm>
+                    <a:prstGeom prst="rect">
+                      <a:avLst/>
+                    </a:prstGeom>
+                    <a:noFill/>
+                    <a:ln w="9525">
+                      <a:noFill/>
+                      <a:headEnd/>
+                      <a:tailEnd/>
+                    </a:ln>
+                  </pic:spPr>
+                </pic:pic>
+              </a:graphicData>
+            </a:graphic>
+          </wp:inline>
+        </w:drawing>
+      </w:r>
+    </w:p>
+    <w:p>
+      <w:pPr>
+        <w:pStyle w:val="BodyText"/>
+      </w:pPr>
+      <w:r>
+        <w:t xml:space="preserve">The figures show that our best-set of parameters is quite good for the first two paramters since the model-predicted output is quite close to our targets. Our calibrated parameters are not very good in reaching the target values for the proportion of those who are sick among those who are afflicted.</w:t>
+      </w:r>
+    </w:p>
+    <w:p>
+      <w:pPr>
+        <w:pStyle w:val="Heading3"/>
+      </w:pPr>
+      <w:bookmarkStart w:id="31" w:name="calculate-model-outcome"/>
+      <w:bookmarkEnd w:id="31"/>
+      <w:r>
+        <w:t xml:space="preserve">04 Calculate model outcome</w:t>
+      </w:r>
+    </w:p>
+    <w:p>
+      <w:pPr>
+        <w:pStyle w:val="FirstParagraph"/>
+      </w:pPr>
+      <w:r>
+        <w:t xml:space="preserve">In this section we evaluate the model outcomes by combining the previous three sections. Each health state in the model is associated with a specific utility and a cost (Table</w:t>
+      </w:r>
+      <w:r>
+        <w:t xml:space="preserve"> </w:t>
+      </w:r>
+      <w:r>
+        <w:t xml:space="preserve">). We are asked to perform a cost-effectiveness analysis of a hypothetical treatment. This treatment is given to all patients in both Sick and Sicker and is associated with specific costs, see Table</w:t>
+      </w:r>
+      <w:r>
+        <w:t xml:space="preserve"> </w:t>
+      </w:r>
+      <w:r>
+        <w:t xml:space="preserve">. The cost of the treatment is additional to the cost of being sick or sicker for one year. The treatment improves QoL for those individuals who are sick but has no effect on the quality of life of those who are sicker</w:t>
+      </w:r>
+      <w:r>
+        <w:t xml:space="preserve"> </w:t>
+      </w:r>
+      <w:r>
+        <w:t xml:space="preserve">(Krijkamp et al. 2018)</w:t>
+      </w:r>
+      <w:r>
+        <w:t xml:space="preserve">.</w:t>
+      </w:r>
+    </w:p>
+    <w:p>
+      <w:pPr>
+        <w:pStyle w:val="BodyText"/>
+      </w:pPr>
+      <w:r>
+        <w:t xml:space="preserve">Via the</w:t>
+      </w:r>
+      <w:r>
+        <w:t xml:space="preserve"> </w:t>
+      </w:r>
+      <w:r>
+        <w:rPr>
+          <w:rStyle w:val="VerbatimChar"/>
+        </w:rPr>
+        <w:t xml:space="preserve">04_calculate-outcomes_functions.R</w:t>
+      </w:r>
+      <w:r>
+        <w:t xml:space="preserve"> </w:t>
+      </w:r>
+      <w:r>
+        <w:t xml:space="preserve">basecase values of the calibrated parameters are replaced with calibrated values from the</w:t>
+      </w:r>
+      <w:r>
+        <w:t xml:space="preserve"> </w:t>
+      </w:r>
+      <w:r>
+        <w:rPr>
+          <w:rStyle w:val="VerbatimChar"/>
+        </w:rPr>
+        <w:t xml:space="preserve">03_nm-best-set.RData</w:t>
+      </w:r>
+      <w:r>
+        <w:t xml:space="preserve"> </w:t>
+      </w:r>
+      <w:r>
+        <w:t xml:space="preserve">data. This new set of parameters is used to run the model to produce a cohort trace for the CEA. The</w:t>
+      </w:r>
+      <w:r>
+        <w:t xml:space="preserve"> </w:t>
+      </w:r>
+      <w:r>
+        <w:rPr>
+          <w:rStyle w:val="VerbatimChar"/>
+        </w:rPr>
+        <w:t xml:space="preserve">04_calculate-outcomes_functions.R</w:t>
+      </w:r>
+      <w:r>
+        <w:t xml:space="preserve"> </w:t>
+      </w:r>
+      <w:r>
+        <w:t xml:space="preserve">files also generates the function</w:t>
+      </w:r>
+      <w:r>
+        <w:t xml:space="preserve"> </w:t>
+      </w:r>
+      <w:r>
+        <w:rPr>
+          <w:rStyle w:val="VerbatimChar"/>
+        </w:rPr>
+        <w:t xml:space="preserve">f.calculate_ce_out</w:t>
+      </w:r>
+      <w:r>
+        <w:t xml:space="preserve">, which is the core part of the model for the generation of cost-effectiveness results. Running this gives us the following cost and effectiveness outcomes.</w:t>
+      </w:r>
+    </w:p>
+    <w:p>
+      <w:pPr>
+        <w:pStyle w:val="SourceCode"/>
+      </w:pPr>
+      <w:r>
+        <w:rPr>
+          <w:rStyle w:val="VerbatimChar"/>
+        </w:rPr>
+        <w:t xml:space="preserve">##       Strategy      Cost   Effect</w:t>
+      </w:r>
+      <w:r>
+        <w:br w:type="textWrapping"/>
+      </w:r>
+      <w:r>
+        <w:rPr>
+          <w:rStyle w:val="VerbatimChar"/>
+        </w:rPr>
+        <w:t xml:space="preserve">## 1 No Treatment  82926.91 18.17677</w:t>
+      </w:r>
+      <w:r>
+        <w:br w:type="textWrapping"/>
+      </w:r>
+      <w:r>
+        <w:rPr>
+          <w:rStyle w:val="VerbatimChar"/>
+        </w:rPr>
+        <w:t xml:space="preserve">## 2    Treatment 154465.35 18.81830</w:t>
+      </w:r>
+    </w:p>
+    <w:p>
+      <w:pPr>
+        <w:pStyle w:val="FirstParagraph"/>
+      </w:pPr>
+      <w:r>
+        <w:t xml:space="preserve">This data is used to perform a CEA comparing the treatment strategy with the no treatment strategy.</w:t>
+      </w:r>
+    </w:p>
+    <w:p>
+      <w:pPr>
+        <w:pStyle w:val="SourceCode"/>
+      </w:pPr>
+      <w:r>
+        <w:rPr>
+          <w:rStyle w:val="VerbatimChar"/>
+        </w:rPr>
+        <w:t xml:space="preserve">##    v.names.str         C     E       DC   DE      ICER</w:t>
+      </w:r>
+      <w:r>
+        <w:br w:type="textWrapping"/>
+      </w:r>
+      <w:r>
+        <w:rPr>
+          <w:rStyle w:val="VerbatimChar"/>
+        </w:rPr>
+        <w:t xml:space="preserve">## 1 No Treatment  82926.91 18.18                        </w:t>
+      </w:r>
+      <w:r>
+        <w:br w:type="textWrapping"/>
+      </w:r>
+      <w:r>
+        <w:rPr>
+          <w:rStyle w:val="VerbatimChar"/>
+        </w:rPr>
+        <w:t xml:space="preserve">## 2    Treatment 154465.35 18.82 71538.44 0.64 111511.72</w:t>
+      </w:r>
+    </w:p>
+    <w:p>
+      <w:pPr>
+        <w:pStyle w:val="FirstParagraph"/>
+      </w:pPr>
+      <w:r>
+        <w:t xml:space="preserve">Given our willingness-to-pay of $80000, we conclude that the treatment strategy is not cost effective.</w:t>
+      </w:r>
+    </w:p>
+    <w:p>
+      <w:pPr>
+        <w:pStyle w:val="Heading3"/>
+      </w:pPr>
+      <w:bookmarkStart w:id="32" w:name="sensitivity-analysis"/>
+      <w:bookmarkEnd w:id="32"/>
+      <w:r>
+        <w:t xml:space="preserve">Sensitivity analysis</w:t>
+      </w:r>
+    </w:p>
+    <w:p>
+      <w:pPr>
+        <w:pStyle w:val="FirstParagraph"/>
+      </w:pPr>
+      <w:r>
+        <w:t xml:space="preserve">To quantify the uncertainty of our decision based on the cost-effectiveness analysis of the Sick-Sicker model both deterministic and probabilistic sensitivity analysis are performed. We start with the deterministic analysis performed using the</w:t>
+      </w:r>
+      <w:r>
+        <w:t xml:space="preserve"> </w:t>
+      </w:r>
+      <w:r>
+        <w:rPr>
+          <w:rStyle w:val="VerbatimChar"/>
+        </w:rPr>
+        <w:t xml:space="preserve">05a_deterministic-analysis.R</w:t>
+      </w:r>
+      <w:r>
+        <w:t xml:space="preserve"> </w:t>
+      </w:r>
+      <w:r>
+        <w:t xml:space="preserve">file followed by the uncertainty analysis code in</w:t>
+      </w:r>
+      <w:r>
+        <w:t xml:space="preserve"> </w:t>
+      </w:r>
+      <w:r>
+        <w:rPr>
+          <w:rStyle w:val="VerbatimChar"/>
+        </w:rPr>
+        <w:t xml:space="preserve">05b_uncertainty-analsyis.R</w:t>
+      </w:r>
+      <w:r>
+        <w:t xml:space="preserve">.</w:t>
+      </w:r>
+    </w:p>
+    <w:p>
+      <w:pPr>
+        <w:pStyle w:val="Heading4"/>
+      </w:pPr>
+      <w:bookmarkStart w:id="33" w:name="a-deterministic-analysis-of-decision-analysis-cost-effectiveness-analysis"/>
+      <w:bookmarkEnd w:id="33"/>
+      <w:r>
+        <w:t xml:space="preserve">05a Deterministic analysis of Decision analysis / cost-effectiveness analysis</w:t>
+      </w:r>
+    </w:p>
+    <w:p>
+      <w:pPr>
+        <w:pStyle w:val="FirstParagraph"/>
+      </w:pPr>
+      <w:r>
+        <w:t xml:space="preserve">The deterministic sensitivity analysis of the Sick-Sicker model consists of a one-way sensitivity analysis looking at the effect of the utility value used for Sicker (S2) on the QALY, the outcome of interest. In the</w:t>
+      </w:r>
+      <w:r>
+        <w:t xml:space="preserve"> </w:t>
+      </w:r>
+      <w:r>
+        <w:rPr>
+          <w:rStyle w:val="VerbatimChar"/>
+        </w:rPr>
+        <w:t xml:space="preserve">05a_deterministic-analysis_function.R</w:t>
+      </w:r>
+      <w:r>
+        <w:t xml:space="preserve"> </w:t>
+      </w:r>
+      <w:r>
+        <w:t xml:space="preserve">file we create the functions for a one-way sensitivity analysis</w:t>
+      </w:r>
+      <w:r>
+        <w:t xml:space="preserve"> </w:t>
+      </w:r>
+      <w:r>
+        <w:rPr>
+          <w:rStyle w:val="VerbatimChar"/>
+        </w:rPr>
+        <w:t xml:space="preserve">owsa.plot.det</w:t>
+      </w:r>
+      <w:r>
+        <w:t xml:space="preserve">, a two-way sensitivity analysis</w:t>
+      </w:r>
+      <w:r>
+        <w:t xml:space="preserve"> </w:t>
+      </w:r>
+      <w:r>
+        <w:rPr>
+          <w:rStyle w:val="VerbatimChar"/>
+        </w:rPr>
+        <w:t xml:space="preserve">twsa.plot.det</w:t>
+      </w:r>
+      <w:r>
+        <w:t xml:space="preserve"> </w:t>
+      </w:r>
+      <w:r>
+        <w:t xml:space="preserve">and the code to create tornado plots</w:t>
+      </w:r>
+      <w:r>
+        <w:t xml:space="preserve"> </w:t>
+      </w:r>
+      <w:r>
+        <w:rPr>
+          <w:rStyle w:val="VerbatimChar"/>
+        </w:rPr>
+        <w:t xml:space="preserve">TornadoPlot</w:t>
+      </w:r>
+      <w:r>
+        <w:t xml:space="preserve">.</w:t>
+      </w:r>
+    </w:p>
+    <w:p>
+      <w:pPr>
+        <w:pStyle w:val="BodyText"/>
+      </w:pPr>
+      <w:r>
+        <w:t xml:space="preserve">We are interested in the effect of the parameters</w:t>
+      </w:r>
+      <w:r>
+        <w:t xml:space="preserve"> </w:t>
+      </w:r>
+      <w:r>
+        <w:rPr>
+          <w:rStyle w:val="VerbatimChar"/>
+        </w:rPr>
+        <w:t xml:space="preserve">p.HS1</w:t>
+      </w:r>
+      <w:r>
+        <w:t xml:space="preserve">,</w:t>
+      </w:r>
+      <w:r>
+        <w:t xml:space="preserve"> </w:t>
+      </w:r>
+      <w:r>
+        <w:rPr>
+          <w:rStyle w:val="VerbatimChar"/>
+        </w:rPr>
+        <w:t xml:space="preserve">u.S2</w:t>
+      </w:r>
+      <w:r>
+        <w:t xml:space="preserve"> </w:t>
+      </w:r>
+      <w:r>
+        <w:t xml:space="preserve">and</w:t>
+      </w:r>
+      <w:r>
+        <w:t xml:space="preserve"> </w:t>
+      </w:r>
+      <w:r>
+        <w:rPr>
+          <w:rStyle w:val="VerbatimChar"/>
+        </w:rPr>
+        <w:t xml:space="preserve">c.Trt</w:t>
+      </w:r>
+      <w:r>
+        <w:t xml:space="preserve"> </w:t>
+      </w:r>
+      <w:r>
+        <w:t xml:space="preserve">on the QALYs. The results are summarixed in Figure</w:t>
+      </w:r>
+      <w:r>
+        <w:t xml:space="preserve"> </w:t>
+      </w:r>
+      <w:r>
+        <w:t xml:space="preserve">.</w:t>
+      </w:r>
+      <w:r>
+        <w:t xml:space="preserve"> </w:t>
+      </w:r>
+      <w:r>
+        <w:drawing>
+          <wp:inline>
+            <wp:extent cx="5334000" cy="4000499"/>
+            <wp:effectExtent b="0" l="0" r="0" t="0"/>
+            <wp:docPr descr="Tornado Plot " title="" id="1" name="Picture"/>
+            <a:graphic>
+              <a:graphicData uri="http://schemas.openxmlformats.org/drawingml/2006/picture">
+                <pic:pic>
+                  <pic:nvPicPr>
+                    <pic:cNvPr descr="../figs/Markov-SickSicker-Tornado.png" id="0" name="Picture"/>
+                    <pic:cNvPicPr>
+                      <a:picLocks noChangeArrowheads="1" noChangeAspect="1"/>
+                    </pic:cNvPicPr>
+                  </pic:nvPicPr>
+                  <pic:blipFill>
+                    <a:blip r:embed="rId34"/>
+                    <a:stretch>
+                      <a:fillRect/>
+                    </a:stretch>
+                  </pic:blipFill>
+                  <pic:spPr bwMode="auto">
+                    <a:xfrm>
+                      <a:off x="0" y="0"/>
+                      <a:ext cx="5334000" cy="4000499"/>
+                    </a:xfrm>
+                    <a:prstGeom prst="rect">
+                      <a:avLst/>
+                    </a:prstGeom>
+                    <a:noFill/>
+                    <a:ln w="9525">
+                      <a:noFill/>
+                      <a:headEnd/>
+                      <a:tailEnd/>
+                    </a:ln>
+                  </pic:spPr>
+                </pic:pic>
+              </a:graphicData>
+            </a:graphic>
+          </wp:inline>
+        </w:drawing>
+      </w:r>
+    </w:p>
+    <w:p>
+      <w:pPr>
+        <w:pStyle w:val="Heading4"/>
+      </w:pPr>
+      <w:bookmarkStart w:id="35" w:name="b-uncertainty-analyses-of-decision-analysis-cost-effectiveness-analysis"/>
+      <w:bookmarkEnd w:id="35"/>
+      <w:r>
+        <w:t xml:space="preserve">05b Uncertainty analyses of Decision analysis / cost-effectiveness analysis</w:t>
+      </w:r>
+    </w:p>
+    <w:p>
+      <w:pPr>
+        <w:pStyle w:val="FirstParagraph"/>
+      </w:pPr>
+      <w:r>
+        <w:t xml:space="preserve">A single function, called</w:t>
+      </w:r>
+      <w:r>
+        <w:t xml:space="preserve"> </w:t>
+      </w:r>
+      <w:r>
+        <w:rPr>
+          <w:rStyle w:val="VerbatimChar"/>
+        </w:rPr>
+        <w:t xml:space="preserve">f.generate_psa_params</w:t>
+      </w:r>
+      <w:r>
+        <w:t xml:space="preserve">, is created via the</w:t>
+      </w:r>
+      <w:r>
+        <w:t xml:space="preserve"> </w:t>
+      </w:r>
+      <w:r>
+        <w:rPr>
+          <w:rStyle w:val="VerbatimChar"/>
+        </w:rPr>
+        <w:t xml:space="preserve">05b_uncertainty-analysis_function.R</w:t>
+      </w:r>
+      <w:r>
+        <w:t xml:space="preserve"> </w:t>
+      </w:r>
+      <w:r>
+        <w:t xml:space="preserve">file that is able top generate a PSA dataset of CEA parameters.</w:t>
+      </w:r>
+    </w:p>
+    <w:p>
+      <w:pPr>
+        <w:pStyle w:val="TableCaption"/>
+      </w:pPr>
+      <w:r>
+        <w:t xml:space="preserve"> </w:t>
+      </w:r>
+      <w:r>
+        <w:t xml:space="preserve">Description of parameters with their R name and value.</w:t>
+      </w:r>
+    </w:p>
+    <w:tbl>
+      <w:tblPr>
+        <w:tblStyle w:val="TableNormal"/>
+        <w:tblW w:type="pct" w:w="4444.444444444444"/>
+        <w:tblLook w:firstRow="1"/>
+        <w:tblCaption w:val=" Description of parameters with their R name and value."/>
+      </w:tblPr>
+      <w:tblGrid>
+        <w:gridCol w:w="3740"/>
+        <w:gridCol w:w="1540"/>
+        <w:gridCol w:w="1760"/>
+      </w:tblGrid>
       <w:tr>
-        <w:tc>
+        <w:trPr>
+          <w:cnfStyle w:firstRow="1"/>
+        </w:trPr>
+        <w:tc>
+          <w:tcPr>
+            <w:tcBorders>
+              <w:bottom w:val="single"/>
+            </w:tcBorders>
+            <w:vAlign w:val="bottom"/>
+          </w:tcPr>
           <w:p>
             <w:pPr>
               <w:pStyle w:val="Compact"/>
               <w:jc w:val="left"/>
             </w:pPr>
             <w:r>
-              <w:t xml:space="preserve">Transition rewards</w:t>
-            </w:r>
-          </w:p>
-        </w:tc>
-        <w:tc>
-          <w:p>
-            <w:pPr>
-              <w:pStyle w:val="Compact"/>
-            </w:pPr>
-          </w:p>
-        </w:tc>
-        <w:tc>
-          <w:p>
-            <w:pPr>
-              <w:pStyle w:val="Compact"/>
-            </w:pPr>
+              <w:rPr>
+                <w:b/>
+              </w:rPr>
+              <w:t xml:space="preserve">Parameter</w:t>
+            </w:r>
+          </w:p>
+        </w:tc>
+        <w:tc>
+          <w:tcPr>
+            <w:tcBorders>
+              <w:bottom w:val="single"/>
+            </w:tcBorders>
+            <w:vAlign w:val="bottom"/>
+          </w:tcPr>
+          <w:p>
+            <w:pPr>
+              <w:pStyle w:val="Compact"/>
+              <w:jc w:val="center"/>
+            </w:pPr>
+            <w:r>
+              <w:rPr>
+                <w:b/>
+              </w:rPr>
+              <w:t xml:space="preserve">R name</w:t>
+            </w:r>
+          </w:p>
+        </w:tc>
+        <w:tc>
+          <w:tcPr>
+            <w:tcBorders>
+              <w:bottom w:val="single"/>
+            </w:tcBorders>
+            <w:vAlign w:val="bottom"/>
+          </w:tcPr>
+          <w:p>
+            <w:pPr>
+              <w:pStyle w:val="Compact"/>
+              <w:jc w:val="center"/>
+            </w:pPr>
+            <w:r>
+              <w:rPr>
+                <w:b/>
+              </w:rPr>
+              <w:t xml:space="preserve">Distribtion</w:t>
+            </w:r>
           </w:p>
         </w:tc>
       </w:tr>
@@ -1525,7 +3027,34 @@
               <w:jc w:val="left"/>
             </w:pPr>
             <w:r>
-              <w:t xml:space="preserve">- Utility decrement of healthy individuals</w:t>
+              <w:t xml:space="preserve">Annual transition probabilities</w:t>
+            </w:r>
+          </w:p>
+        </w:tc>
+        <w:tc>
+          <w:p>
+            <w:pPr>
+              <w:pStyle w:val="Compact"/>
+            </w:pPr>
+          </w:p>
+        </w:tc>
+        <w:tc>
+          <w:p>
+            <w:pPr>
+              <w:pStyle w:val="Compact"/>
+            </w:pPr>
+          </w:p>
+        </w:tc>
+      </w:tr>
+      <w:tr>
+        <w:tc>
+          <w:p>
+            <w:pPr>
+              <w:pStyle w:val="Compact"/>
+              <w:jc w:val="left"/>
+            </w:pPr>
+            <w:r>
+              <w:t xml:space="preserve">- Disease onset (H to S1)</w:t>
             </w:r>
           </w:p>
         </w:tc>
@@ -1539,58 +3068,7 @@
               <w:rPr>
                 <w:rStyle w:val="VerbatimChar"/>
               </w:rPr>
-              <w:t xml:space="preserve">du.HS1</w:t>
-            </w:r>
-          </w:p>
-        </w:tc>
-        <w:tc>
-          <w:p>
-            <w:pPr>
-              <w:pStyle w:val="Compact"/>
-              <w:jc w:val="center"/>
-            </w:pPr>
-            <w:r>
-              <w:t xml:space="preserve">0.01</w:t>
-            </w:r>
-          </w:p>
-        </w:tc>
-      </w:tr>
-      <w:tr>
-        <w:tc>
-          <w:p>
-            <w:pPr>
-              <w:pStyle w:val="Compact"/>
-              <w:jc w:val="left"/>
-            </w:pPr>
-            <w:r>
-              <w:t xml:space="preserve">when transitioning to S1</w:t>
-            </w:r>
-          </w:p>
-        </w:tc>
-        <w:tc>
-          <w:p>
-            <w:pPr>
-              <w:pStyle w:val="Compact"/>
-            </w:pPr>
-          </w:p>
-        </w:tc>
-        <w:tc>
-          <w:p>
-            <w:pPr>
-              <w:pStyle w:val="Compact"/>
-            </w:pPr>
-          </w:p>
-        </w:tc>
-      </w:tr>
-      <w:tr>
-        <w:tc>
-          <w:p>
-            <w:pPr>
-              <w:pStyle w:val="Compact"/>
-              <w:jc w:val="left"/>
-            </w:pPr>
-            <w:r>
-              <w:t xml:space="preserve">- Cost of healthy individuals</w:t>
+              <w:t xml:space="preserve">p.HS1</w:t>
             </w:r>
           </w:p>
         </w:tc>
@@ -1604,18 +3082,7 @@
               <w:rPr>
                 <w:rStyle w:val="VerbatimChar"/>
               </w:rPr>
-              <w:t xml:space="preserve">ic.HS1</w:t>
-            </w:r>
-          </w:p>
-        </w:tc>
-        <w:tc>
-          <w:p>
-            <w:pPr>
-              <w:pStyle w:val="Compact"/>
-              <w:jc w:val="center"/>
-            </w:pPr>
-            <w:r>
-              <w:t xml:space="preserve">$1,000</w:t>
+              <w:t xml:space="preserve">beta(30, 170)</w:t>
             </w:r>
           </w:p>
         </w:tc>
@@ -1628,34 +3095,7 @@
               <w:jc w:val="left"/>
             </w:pPr>
             <w:r>
-              <w:t xml:space="preserve">when transitioning to S1</w:t>
-            </w:r>
-          </w:p>
-        </w:tc>
-        <w:tc>
-          <w:p>
-            <w:pPr>
-              <w:pStyle w:val="Compact"/>
-            </w:pPr>
-          </w:p>
-        </w:tc>
-        <w:tc>
-          <w:p>
-            <w:pPr>
-              <w:pStyle w:val="Compact"/>
-            </w:pPr>
-          </w:p>
-        </w:tc>
-      </w:tr>
-      <w:tr>
-        <w:tc>
-          <w:p>
-            <w:pPr>
-              <w:pStyle w:val="Compact"/>
-              <w:jc w:val="left"/>
-            </w:pPr>
-            <w:r>
-              <w:t xml:space="preserve">- Cost of dying</w:t>
+              <w:t xml:space="preserve">- Recovery (S1 to H)</w:t>
             </w:r>
           </w:p>
         </w:tc>
@@ -1669,18 +3109,430 @@
               <w:rPr>
                 <w:rStyle w:val="VerbatimChar"/>
               </w:rPr>
-              <w:t xml:space="preserve">ic.D</w:t>
-            </w:r>
-          </w:p>
-        </w:tc>
-        <w:tc>
-          <w:p>
-            <w:pPr>
-              <w:pStyle w:val="Compact"/>
-              <w:jc w:val="center"/>
-            </w:pPr>
-            <w:r>
-              <w:t xml:space="preserve">$2,000</w:t>
+              <w:t xml:space="preserve">p.S1H</w:t>
+            </w:r>
+          </w:p>
+        </w:tc>
+        <w:tc>
+          <w:p>
+            <w:pPr>
+              <w:pStyle w:val="Compact"/>
+              <w:jc w:val="center"/>
+            </w:pPr>
+            <w:r>
+              <w:rPr>
+                <w:rStyle w:val="VerbatimChar"/>
+              </w:rPr>
+              <w:t xml:space="preserve">beta(60, 60)</w:t>
+            </w:r>
+          </w:p>
+        </w:tc>
+      </w:tr>
+      <w:tr>
+        <w:tc>
+          <w:p>
+            <w:pPr>
+              <w:pStyle w:val="Compact"/>
+              <w:jc w:val="left"/>
+            </w:pPr>
+            <w:r>
+              <w:t xml:space="preserve">Annual costs</w:t>
+            </w:r>
+          </w:p>
+        </w:tc>
+        <w:tc>
+          <w:p>
+            <w:pPr>
+              <w:pStyle w:val="Compact"/>
+            </w:pPr>
+          </w:p>
+        </w:tc>
+        <w:tc>
+          <w:p>
+            <w:pPr>
+              <w:pStyle w:val="Compact"/>
+            </w:pPr>
+          </w:p>
+        </w:tc>
+      </w:tr>
+      <w:tr>
+        <w:tc>
+          <w:p>
+            <w:pPr>
+              <w:pStyle w:val="Compact"/>
+              <w:jc w:val="left"/>
+            </w:pPr>
+            <w:r>
+              <w:t xml:space="preserve">- Healthy individuals</w:t>
+            </w:r>
+          </w:p>
+        </w:tc>
+        <w:tc>
+          <w:p>
+            <w:pPr>
+              <w:pStyle w:val="Compact"/>
+              <w:jc w:val="center"/>
+            </w:pPr>
+            <w:r>
+              <w:rPr>
+                <w:rStyle w:val="VerbatimChar"/>
+              </w:rPr>
+              <w:t xml:space="preserve">c.H</w:t>
+            </w:r>
+          </w:p>
+        </w:tc>
+        <w:tc>
+          <w:p>
+            <w:pPr>
+              <w:pStyle w:val="Compact"/>
+              <w:jc w:val="center"/>
+            </w:pPr>
+            <w:r>
+              <w:rPr>
+                <w:rStyle w:val="VerbatimChar"/>
+              </w:rPr>
+              <w:t xml:space="preserve">gamma(shape = 100, scale = 20)</w:t>
+            </w:r>
+          </w:p>
+        </w:tc>
+      </w:tr>
+      <w:tr>
+        <w:tc>
+          <w:p>
+            <w:pPr>
+              <w:pStyle w:val="Compact"/>
+              <w:jc w:val="left"/>
+            </w:pPr>
+            <w:r>
+              <w:t xml:space="preserve">- Sick individuals in S1</w:t>
+            </w:r>
+          </w:p>
+        </w:tc>
+        <w:tc>
+          <w:p>
+            <w:pPr>
+              <w:pStyle w:val="Compact"/>
+              <w:jc w:val="center"/>
+            </w:pPr>
+            <w:r>
+              <w:rPr>
+                <w:rStyle w:val="VerbatimChar"/>
+              </w:rPr>
+              <w:t xml:space="preserve">c.S1</w:t>
+            </w:r>
+          </w:p>
+        </w:tc>
+        <w:tc>
+          <w:p>
+            <w:pPr>
+              <w:pStyle w:val="Compact"/>
+              <w:jc w:val="center"/>
+            </w:pPr>
+            <w:r>
+              <w:rPr>
+                <w:rStyle w:val="VerbatimChar"/>
+              </w:rPr>
+              <w:t xml:space="preserve">gamma(shape = 177.8, scale = 22.5)</w:t>
+            </w:r>
+          </w:p>
+        </w:tc>
+      </w:tr>
+      <w:tr>
+        <w:tc>
+          <w:p>
+            <w:pPr>
+              <w:pStyle w:val="Compact"/>
+              <w:jc w:val="left"/>
+            </w:pPr>
+            <w:r>
+              <w:t xml:space="preserve">- Sick individuals in S2</w:t>
+            </w:r>
+          </w:p>
+        </w:tc>
+        <w:tc>
+          <w:p>
+            <w:pPr>
+              <w:pStyle w:val="Compact"/>
+              <w:jc w:val="center"/>
+            </w:pPr>
+            <w:r>
+              <w:rPr>
+                <w:rStyle w:val="VerbatimChar"/>
+              </w:rPr>
+              <w:t xml:space="preserve">c.S2</w:t>
+            </w:r>
+          </w:p>
+        </w:tc>
+        <w:tc>
+          <w:p>
+            <w:pPr>
+              <w:pStyle w:val="Compact"/>
+              <w:jc w:val="center"/>
+            </w:pPr>
+            <w:r>
+              <w:rPr>
+                <w:rStyle w:val="VerbatimChar"/>
+              </w:rPr>
+              <w:t xml:space="preserve">gamma(shape = 225, scale = 66.7)</w:t>
+            </w:r>
+          </w:p>
+        </w:tc>
+      </w:tr>
+      <w:tr>
+        <w:tc>
+          <w:p>
+            <w:pPr>
+              <w:pStyle w:val="Compact"/>
+              <w:jc w:val="left"/>
+            </w:pPr>
+            <w:r>
+              <w:t xml:space="preserve">- Additional costs of sick individuals treated in S1 or S2</w:t>
+            </w:r>
+          </w:p>
+        </w:tc>
+        <w:tc>
+          <w:p>
+            <w:pPr>
+              <w:pStyle w:val="Compact"/>
+              <w:jc w:val="center"/>
+            </w:pPr>
+            <w:r>
+              <w:rPr>
+                <w:rStyle w:val="VerbatimChar"/>
+              </w:rPr>
+              <w:t xml:space="preserve">c.Trt</w:t>
+            </w:r>
+          </w:p>
+        </w:tc>
+        <w:tc>
+          <w:p>
+            <w:pPr>
+              <w:pStyle w:val="Compact"/>
+              <w:jc w:val="center"/>
+            </w:pPr>
+            <w:r>
+              <w:rPr>
+                <w:rStyle w:val="VerbatimChar"/>
+              </w:rPr>
+              <w:t xml:space="preserve">gamma(shape = 73.5, scale = 163.3)</w:t>
+            </w:r>
+          </w:p>
+        </w:tc>
+      </w:tr>
+      <w:tr>
+        <w:tc>
+          <w:p>
+            <w:pPr>
+              <w:pStyle w:val="Compact"/>
+              <w:jc w:val="left"/>
+            </w:pPr>
+            <w:r>
+              <w:t xml:space="preserve">Utility weights</w:t>
+            </w:r>
+          </w:p>
+        </w:tc>
+        <w:tc>
+          <w:p>
+            <w:pPr>
+              <w:pStyle w:val="Compact"/>
+            </w:pPr>
+          </w:p>
+        </w:tc>
+        <w:tc>
+          <w:p>
+            <w:pPr>
+              <w:pStyle w:val="Compact"/>
+            </w:pPr>
+          </w:p>
+        </w:tc>
+      </w:tr>
+      <w:tr>
+        <w:tc>
+          <w:p>
+            <w:pPr>
+              <w:pStyle w:val="Compact"/>
+              <w:jc w:val="left"/>
+            </w:pPr>
+            <w:r>
+              <w:t xml:space="preserve">- Healthy individuals</w:t>
+            </w:r>
+          </w:p>
+        </w:tc>
+        <w:tc>
+          <w:p>
+            <w:pPr>
+              <w:pStyle w:val="Compact"/>
+              <w:jc w:val="center"/>
+            </w:pPr>
+            <w:r>
+              <w:rPr>
+                <w:rStyle w:val="VerbatimChar"/>
+              </w:rPr>
+              <w:t xml:space="preserve">u.H</w:t>
+            </w:r>
+          </w:p>
+        </w:tc>
+        <w:tc>
+          <w:p>
+            <w:pPr>
+              <w:pStyle w:val="Compact"/>
+              <w:jc w:val="center"/>
+            </w:pPr>
+            <w:r>
+              <w:rPr>
+                <w:rStyle w:val="VerbatimChar"/>
+              </w:rPr>
+              <w:t xml:space="preserve">truncnorm(mean = 1, sd = 0.01, b = 1)</w:t>
+            </w:r>
+          </w:p>
+        </w:tc>
+      </w:tr>
+      <w:tr>
+        <w:tc>
+          <w:p>
+            <w:pPr>
+              <w:pStyle w:val="Compact"/>
+              <w:jc w:val="left"/>
+            </w:pPr>
+            <w:r>
+              <w:t xml:space="preserve">- Sick individuals in S1</w:t>
+            </w:r>
+          </w:p>
+        </w:tc>
+        <w:tc>
+          <w:p>
+            <w:pPr>
+              <w:pStyle w:val="Compact"/>
+              <w:jc w:val="center"/>
+            </w:pPr>
+            <w:r>
+              <w:rPr>
+                <w:rStyle w:val="VerbatimChar"/>
+              </w:rPr>
+              <w:t xml:space="preserve">u.S1</w:t>
+            </w:r>
+          </w:p>
+        </w:tc>
+        <w:tc>
+          <w:p>
+            <w:pPr>
+              <w:pStyle w:val="Compact"/>
+              <w:jc w:val="center"/>
+            </w:pPr>
+            <w:r>
+              <w:rPr>
+                <w:rStyle w:val="VerbatimChar"/>
+              </w:rPr>
+              <w:t xml:space="preserve">truncnorm(mean = 0.75, sd = 0.02, b = 1)</w:t>
+            </w:r>
+          </w:p>
+        </w:tc>
+      </w:tr>
+      <w:tr>
+        <w:tc>
+          <w:p>
+            <w:pPr>
+              <w:pStyle w:val="Compact"/>
+              <w:jc w:val="left"/>
+            </w:pPr>
+            <w:r>
+              <w:t xml:space="preserve">- Sick individuals in S2</w:t>
+            </w:r>
+          </w:p>
+        </w:tc>
+        <w:tc>
+          <w:p>
+            <w:pPr>
+              <w:pStyle w:val="Compact"/>
+              <w:jc w:val="center"/>
+            </w:pPr>
+            <w:r>
+              <w:rPr>
+                <w:rStyle w:val="VerbatimChar"/>
+              </w:rPr>
+              <w:t xml:space="preserve">u.S2</w:t>
+            </w:r>
+          </w:p>
+        </w:tc>
+        <w:tc>
+          <w:p>
+            <w:pPr>
+              <w:pStyle w:val="Compact"/>
+              <w:jc w:val="center"/>
+            </w:pPr>
+            <w:r>
+              <w:rPr>
+                <w:rStyle w:val="VerbatimChar"/>
+              </w:rPr>
+              <w:t xml:space="preserve">truncnorm(mean = 0.50, sd = 0.03, b = 1)</w:t>
+            </w:r>
+          </w:p>
+        </w:tc>
+      </w:tr>
+      <w:tr>
+        <w:tc>
+          <w:p>
+            <w:pPr>
+              <w:pStyle w:val="Compact"/>
+              <w:jc w:val="left"/>
+            </w:pPr>
+            <w:r>
+              <w:t xml:space="preserve">Intervention effect</w:t>
+            </w:r>
+          </w:p>
+        </w:tc>
+        <w:tc>
+          <w:p>
+            <w:pPr>
+              <w:pStyle w:val="Compact"/>
+            </w:pPr>
+          </w:p>
+        </w:tc>
+        <w:tc>
+          <w:p>
+            <w:pPr>
+              <w:pStyle w:val="Compact"/>
+            </w:pPr>
+          </w:p>
+        </w:tc>
+      </w:tr>
+      <w:tr>
+        <w:tc>
+          <w:p>
+            <w:pPr>
+              <w:pStyle w:val="Compact"/>
+              <w:jc w:val="left"/>
+            </w:pPr>
+            <w:r>
+              <w:t xml:space="preserve">- Utility for treated individuals in S1</w:t>
+            </w:r>
+          </w:p>
+        </w:tc>
+        <w:tc>
+          <w:p>
+            <w:pPr>
+              <w:pStyle w:val="Compact"/>
+              <w:jc w:val="center"/>
+            </w:pPr>
+            <w:r>
+              <w:rPr>
+                <w:rStyle w:val="VerbatimChar"/>
+              </w:rPr>
+              <w:t xml:space="preserve">u.Trt</w:t>
+            </w:r>
+          </w:p>
+        </w:tc>
+        <w:tc>
+          <w:p>
+            <w:pPr>
+              <w:pStyle w:val="Compact"/>
+              <w:jc w:val="center"/>
+            </w:pPr>
+            <w:r>
+              <w:rPr>
+                <w:rStyle w:val="VerbatimChar"/>
+              </w:rPr>
+              <w:t xml:space="preserve">truncnorm(mean = 0.95, sd = 0.02, b = 1)</w:t>
             </w:r>
           </w:p>
         </w:tc>
@@ -1690,1546 +3542,18 @@
       <w:pPr>
         <w:pStyle w:val="Heading3"/>
       </w:pPr>
-      <w:bookmarkStart w:id="24" w:name="model-implementation"/>
-      <w:bookmarkEnd w:id="24"/>
-      <w:r>
-        <w:t xml:space="preserve">02 Model implementation</w:t>
-      </w:r>
-    </w:p>
-    <w:p>
-      <w:pPr>
-        <w:pStyle w:val="FirstParagraph"/>
-      </w:pPr>
-      <w:r>
-        <w:t xml:space="preserve">In order to be able to run a state-transition cohort model a transition probability matrix needs to be created. This matrix contains the probabilities of transitioning from the current health state, indicated by the rows, towards the new health states, specified in the colums. More information about creating these matrices is described in a paper about State-transition models using R</w:t>
-      </w:r>
-      <w:r>
-        <w:t xml:space="preserve"> </w:t>
-      </w:r>
-      <w:r>
-        <w:t xml:space="preserve">(Alarid-Escudero2018). In this case example the</w:t>
-      </w:r>
-    </w:p>
-    <w:p>
-      <w:pPr>
-        <w:pStyle w:val="BodyText"/>
-      </w:pPr>
-      <w:r>
-        <w:t xml:space="preserve">To compute the mortality risks from the Sick and Sicker states, we transform</w:t>
-      </w:r>
-      <w:r>
-        <w:t xml:space="preserve"> </w:t>
-      </w:r>
-      <w:r>
-        <w:rPr>
-          <w:rStyle w:val="VerbatimChar"/>
-        </w:rPr>
-        <w:t xml:space="preserve">v.params.init$p.HD</w:t>
-      </w:r>
-      <w:r>
-        <w:t xml:space="preserve"> </w:t>
-      </w:r>
-      <w:r>
-        <w:t xml:space="preserve">to a rate assuming a constant exponential rate,</w:t>
-      </w:r>
-      <w:r>
-        <w:t xml:space="preserve"> </w:t>
-      </w:r>
-      <w:r>
-        <w:rPr>
-          <w:rStyle w:val="VerbatimChar"/>
-        </w:rPr>
-        <w:t xml:space="preserve">-log(1 – v.params.init$p.HD)</w:t>
-      </w:r>
-      <w:r>
-        <w:t xml:space="preserve">, multiply it by the hazard ratios</w:t>
-      </w:r>
-      <w:r>
-        <w:t xml:space="preserve"> </w:t>
-      </w:r>
-      <w:r>
-        <w:rPr>
-          <w:rStyle w:val="VerbatimChar"/>
-        </w:rPr>
-        <w:t xml:space="preserve">v.params.init$hr.S1</w:t>
-      </w:r>
-      <w:r>
-        <w:t xml:space="preserve"> </w:t>
-      </w:r>
-      <w:r>
-        <w:t xml:space="preserve">and</w:t>
-      </w:r>
-      <w:r>
-        <w:t xml:space="preserve"> </w:t>
-      </w:r>
-      <w:r>
-        <w:rPr>
-          <w:rStyle w:val="VerbatimChar"/>
-        </w:rPr>
-        <w:t xml:space="preserve">v.params.init$hr.S2</w:t>
-      </w:r>
-      <w:r>
-        <w:t xml:space="preserve">, respectively, and then convert them back to a probability. See the R code below for more details on the calculations.</w:t>
-      </w:r>
-    </w:p>
-    <w:p>
-      <w:pPr>
-        <w:pStyle w:val="SourceCode"/>
-      </w:pPr>
-      <w:r>
-        <w:rPr>
-          <w:rStyle w:val="NormalTok"/>
-        </w:rPr>
-        <w:t xml:space="preserve">p.S1D  &lt;-</w:t>
-      </w:r>
-      <w:r>
-        <w:rPr>
-          <w:rStyle w:val="StringTok"/>
-        </w:rPr>
-        <w:t xml:space="preserve"> </w:t>
-      </w:r>
-      <w:r>
-        <w:rPr>
-          <w:rStyle w:val="DecValTok"/>
-        </w:rPr>
-        <w:t xml:space="preserve">1</w:t>
-      </w:r>
-      <w:r>
-        <w:rPr>
-          <w:rStyle w:val="NormalTok"/>
-        </w:rPr>
-        <w:t xml:space="preserve"> </w:t>
-      </w:r>
-      <w:r>
-        <w:rPr>
-          <w:rStyle w:val="OperatorTok"/>
-        </w:rPr>
-        <w:t xml:space="preserve">-</w:t>
-      </w:r>
-      <w:r>
-        <w:rPr>
-          <w:rStyle w:val="StringTok"/>
-        </w:rPr>
-        <w:t xml:space="preserve"> </w:t>
-      </w:r>
-      <w:r>
-        <w:rPr>
-          <w:rStyle w:val="KeywordTok"/>
-        </w:rPr>
-        <w:t xml:space="preserve">exp</w:t>
-      </w:r>
-      <w:r>
-        <w:rPr>
-          <w:rStyle w:val="NormalTok"/>
-        </w:rPr>
-        <w:t xml:space="preserve">(</w:t>
-      </w:r>
-      <w:r>
-        <w:rPr>
-          <w:rStyle w:val="KeywordTok"/>
-        </w:rPr>
-        <w:t xml:space="preserve">log</w:t>
-      </w:r>
-      <w:r>
-        <w:rPr>
-          <w:rStyle w:val="NormalTok"/>
-        </w:rPr>
-        <w:t xml:space="preserve">(</w:t>
-      </w:r>
-      <w:r>
-        <w:rPr>
-          <w:rStyle w:val="DecValTok"/>
-        </w:rPr>
-        <w:t xml:space="preserve">1</w:t>
-      </w:r>
-      <w:r>
-        <w:rPr>
-          <w:rStyle w:val="NormalTok"/>
-        </w:rPr>
-        <w:t xml:space="preserve"> </w:t>
-      </w:r>
-      <w:r>
-        <w:rPr>
-          <w:rStyle w:val="OperatorTok"/>
-        </w:rPr>
-        <w:t xml:space="preserve">-</w:t>
-      </w:r>
-      <w:r>
-        <w:rPr>
-          <w:rStyle w:val="StringTok"/>
-        </w:rPr>
-        <w:t xml:space="preserve"> </w:t>
-      </w:r>
-      <w:r>
-        <w:rPr>
-          <w:rStyle w:val="NormalTok"/>
-        </w:rPr>
-        <w:t xml:space="preserve">v.params.init</w:t>
-      </w:r>
-      <w:r>
-        <w:rPr>
-          <w:rStyle w:val="OperatorTok"/>
-        </w:rPr>
-        <w:t xml:space="preserve">$</w:t>
-      </w:r>
-      <w:r>
-        <w:rPr>
-          <w:rStyle w:val="NormalTok"/>
-        </w:rPr>
-        <w:t xml:space="preserve">p.HD) </w:t>
-      </w:r>
-      <w:r>
-        <w:rPr>
-          <w:rStyle w:val="OperatorTok"/>
-        </w:rPr>
-        <w:t xml:space="preserve">*</w:t>
-      </w:r>
-      <w:r>
-        <w:rPr>
-          <w:rStyle w:val="StringTok"/>
-        </w:rPr>
-        <w:t xml:space="preserve"> </w:t>
-      </w:r>
-      <w:r>
-        <w:rPr>
-          <w:rStyle w:val="NormalTok"/>
-        </w:rPr>
-        <w:t xml:space="preserve">v.params.init</w:t>
-      </w:r>
-      <w:r>
-        <w:rPr>
-          <w:rStyle w:val="OperatorTok"/>
-        </w:rPr>
-        <w:t xml:space="preserve">$</w:t>
-      </w:r>
-      <w:r>
-        <w:rPr>
-          <w:rStyle w:val="NormalTok"/>
-        </w:rPr>
-        <w:t xml:space="preserve">hr.S1) </w:t>
-      </w:r>
-      <w:r>
-        <w:rPr>
-          <w:rStyle w:val="CommentTok"/>
-        </w:rPr>
-        <w:t xml:space="preserve"># probability of dying in Sick</w:t>
-      </w:r>
-      <w:r>
-        <w:br w:type="textWrapping"/>
-      </w:r>
-      <w:r>
-        <w:rPr>
-          <w:rStyle w:val="NormalTok"/>
-        </w:rPr>
-        <w:t xml:space="preserve">p.S2D  &lt;-</w:t>
-      </w:r>
-      <w:r>
-        <w:rPr>
-          <w:rStyle w:val="StringTok"/>
-        </w:rPr>
-        <w:t xml:space="preserve"> </w:t>
-      </w:r>
-      <w:r>
-        <w:rPr>
-          <w:rStyle w:val="DecValTok"/>
-        </w:rPr>
-        <w:t xml:space="preserve">1</w:t>
-      </w:r>
-      <w:r>
-        <w:rPr>
-          <w:rStyle w:val="NormalTok"/>
-        </w:rPr>
-        <w:t xml:space="preserve"> </w:t>
-      </w:r>
-      <w:r>
-        <w:rPr>
-          <w:rStyle w:val="OperatorTok"/>
-        </w:rPr>
-        <w:t xml:space="preserve">-</w:t>
-      </w:r>
-      <w:r>
-        <w:rPr>
-          <w:rStyle w:val="StringTok"/>
-        </w:rPr>
-        <w:t xml:space="preserve"> </w:t>
-      </w:r>
-      <w:r>
-        <w:rPr>
-          <w:rStyle w:val="KeywordTok"/>
-        </w:rPr>
-        <w:t xml:space="preserve">exp</w:t>
-      </w:r>
-      <w:r>
-        <w:rPr>
-          <w:rStyle w:val="NormalTok"/>
-        </w:rPr>
-        <w:t xml:space="preserve">(</w:t>
-      </w:r>
-      <w:r>
-        <w:rPr>
-          <w:rStyle w:val="KeywordTok"/>
-        </w:rPr>
-        <w:t xml:space="preserve">log</w:t>
-      </w:r>
-      <w:r>
-        <w:rPr>
-          <w:rStyle w:val="NormalTok"/>
-        </w:rPr>
-        <w:t xml:space="preserve">(</w:t>
-      </w:r>
-      <w:r>
-        <w:rPr>
-          <w:rStyle w:val="DecValTok"/>
-        </w:rPr>
-        <w:t xml:space="preserve">1</w:t>
-      </w:r>
-      <w:r>
-        <w:rPr>
-          <w:rStyle w:val="NormalTok"/>
-        </w:rPr>
-        <w:t xml:space="preserve"> </w:t>
-      </w:r>
-      <w:r>
-        <w:rPr>
-          <w:rStyle w:val="OperatorTok"/>
-        </w:rPr>
-        <w:t xml:space="preserve">-</w:t>
-      </w:r>
-      <w:r>
-        <w:rPr>
-          <w:rStyle w:val="StringTok"/>
-        </w:rPr>
-        <w:t xml:space="preserve"> </w:t>
-      </w:r>
-      <w:r>
-        <w:rPr>
-          <w:rStyle w:val="NormalTok"/>
-        </w:rPr>
-        <w:t xml:space="preserve">v.params.init</w:t>
-      </w:r>
-      <w:r>
-        <w:rPr>
-          <w:rStyle w:val="OperatorTok"/>
-        </w:rPr>
-        <w:t xml:space="preserve">$</w:t>
-      </w:r>
-      <w:r>
-        <w:rPr>
-          <w:rStyle w:val="NormalTok"/>
-        </w:rPr>
-        <w:t xml:space="preserve">p.HD) </w:t>
-      </w:r>
-      <w:r>
-        <w:rPr>
-          <w:rStyle w:val="OperatorTok"/>
-        </w:rPr>
-        <w:t xml:space="preserve">*</w:t>
-      </w:r>
-      <w:r>
-        <w:rPr>
-          <w:rStyle w:val="StringTok"/>
-        </w:rPr>
-        <w:t xml:space="preserve"> </w:t>
-      </w:r>
-      <w:r>
-        <w:rPr>
-          <w:rStyle w:val="NormalTok"/>
-        </w:rPr>
-        <w:t xml:space="preserve">v.params.init</w:t>
-      </w:r>
-      <w:r>
-        <w:rPr>
-          <w:rStyle w:val="OperatorTok"/>
-        </w:rPr>
-        <w:t xml:space="preserve">$</w:t>
-      </w:r>
-      <w:r>
-        <w:rPr>
-          <w:rStyle w:val="NormalTok"/>
-        </w:rPr>
-        <w:t xml:space="preserve">hr.S2) </w:t>
-      </w:r>
-      <w:r>
-        <w:rPr>
-          <w:rStyle w:val="CommentTok"/>
-        </w:rPr>
-        <w:t xml:space="preserve"># probability of dying in Sicker</w:t>
-      </w:r>
-    </w:p>
-    <w:p>
-      <w:pPr>
-        <w:pStyle w:val="SourceCode"/>
-      </w:pPr>
-      <w:r>
-        <w:rPr>
-          <w:rStyle w:val="KeywordTok"/>
-        </w:rPr>
-        <w:t xml:space="preserve">kable</w:t>
-      </w:r>
-      <w:r>
-        <w:rPr>
-          <w:rStyle w:val="NormalTok"/>
-        </w:rPr>
-        <w:t xml:space="preserve">(l.out.stm</w:t>
-      </w:r>
-      <w:r>
-        <w:rPr>
-          <w:rStyle w:val="OperatorTok"/>
-        </w:rPr>
-        <w:t xml:space="preserve">$</w:t>
-      </w:r>
-      <w:r>
-        <w:rPr>
-          <w:rStyle w:val="NormalTok"/>
-        </w:rPr>
-        <w:t xml:space="preserve">a.P[, , </w:t>
-      </w:r>
-      <w:r>
-        <w:rPr>
-          <w:rStyle w:val="DecValTok"/>
-        </w:rPr>
-        <w:t xml:space="preserve">1</w:t>
-      </w:r>
-      <w:r>
-        <w:rPr>
-          <w:rStyle w:val="NormalTok"/>
-        </w:rPr>
-        <w:t xml:space="preserve">]) </w:t>
-      </w:r>
-      <w:r>
-        <w:rPr>
-          <w:rStyle w:val="CommentTok"/>
-        </w:rPr>
-        <w:t xml:space="preserve"># transition probability matrix for the first three cycles</w:t>
-      </w:r>
-    </w:p>
-    <w:p>
-      <w:pPr>
-        <w:pStyle w:val="Compact"/>
-      </w:pPr>
-      <w:r>
-        <w:t xml:space="preserve">H</w:t>
-      </w:r>
-    </w:p>
-    <w:p>
-      <w:pPr>
-        <w:pStyle w:val="Compact"/>
-      </w:pPr>
-      <w:r>
-        <w:t xml:space="preserve">S1</w:t>
-      </w:r>
-    </w:p>
-    <w:p>
-      <w:pPr>
-        <w:pStyle w:val="Compact"/>
-      </w:pPr>
-      <w:r>
-        <w:t xml:space="preserve">S2</w:t>
-      </w:r>
-    </w:p>
-    <w:p>
-      <w:pPr>
-        <w:pStyle w:val="Compact"/>
-      </w:pPr>
-      <w:r>
-        <w:t xml:space="preserve">D</w:t>
-      </w:r>
-    </w:p>
-    <w:p>
-      <w:pPr>
-        <w:pStyle w:val="Compact"/>
-      </w:pPr>
-      <w:r>
-        <w:t xml:space="preserve">H</w:t>
-      </w:r>
-    </w:p>
-    <w:p>
-      <w:pPr>
-        <w:pStyle w:val="Compact"/>
-      </w:pPr>
-      <w:r>
-        <w:t xml:space="preserve">0.8489865</w:t>
-      </w:r>
-    </w:p>
-    <w:p>
-      <w:pPr>
-        <w:pStyle w:val="Compact"/>
-      </w:pPr>
-      <w:r>
-        <w:t xml:space="preserve">0.1500000</w:t>
-      </w:r>
-    </w:p>
-    <w:p>
-      <w:pPr>
-        <w:pStyle w:val="Compact"/>
-      </w:pPr>
-      <w:r>
-        <w:t xml:space="preserve">0.0000000</w:t>
-      </w:r>
-    </w:p>
-    <w:p>
-      <w:pPr>
-        <w:pStyle w:val="Compact"/>
-      </w:pPr>
-      <w:r>
-        <w:t xml:space="preserve">0.0010135</w:t>
-      </w:r>
-    </w:p>
-    <w:p>
-      <w:pPr>
-        <w:pStyle w:val="Compact"/>
-      </w:pPr>
-      <w:r>
-        <w:t xml:space="preserve">S1</w:t>
-      </w:r>
-    </w:p>
-    <w:p>
-      <w:pPr>
-        <w:pStyle w:val="Compact"/>
-      </w:pPr>
-      <w:r>
-        <w:t xml:space="preserve">0.5000000</w:t>
-      </w:r>
-    </w:p>
-    <w:p>
-      <w:pPr>
-        <w:pStyle w:val="Compact"/>
-      </w:pPr>
-      <w:r>
-        <w:t xml:space="preserve">0.3919626</w:t>
-      </w:r>
-    </w:p>
-    <w:p>
-      <w:pPr>
-        <w:pStyle w:val="Compact"/>
-      </w:pPr>
-      <w:r>
-        <w:t xml:space="preserve">0.1050000</w:t>
-      </w:r>
-    </w:p>
-    <w:p>
-      <w:pPr>
-        <w:pStyle w:val="Compact"/>
-      </w:pPr>
-      <w:r>
-        <w:t xml:space="preserve">0.0030374</w:t>
-      </w:r>
-    </w:p>
-    <w:p>
-      <w:pPr>
-        <w:pStyle w:val="Compact"/>
-      </w:pPr>
-      <w:r>
-        <w:t xml:space="preserve">S2</w:t>
-      </w:r>
-    </w:p>
-    <w:p>
-      <w:pPr>
-        <w:pStyle w:val="Compact"/>
-      </w:pPr>
-      <w:r>
-        <w:t xml:space="preserve">0.0000000</w:t>
-      </w:r>
-    </w:p>
-    <w:p>
-      <w:pPr>
-        <w:pStyle w:val="Compact"/>
-      </w:pPr>
-      <w:r>
-        <w:t xml:space="preserve">0.0000000</w:t>
-      </w:r>
-    </w:p>
-    <w:p>
-      <w:pPr>
-        <w:pStyle w:val="Compact"/>
-      </w:pPr>
-      <w:r>
-        <w:t xml:space="preserve">0.9899112</w:t>
-      </w:r>
-    </w:p>
-    <w:p>
-      <w:pPr>
-        <w:pStyle w:val="Compact"/>
-      </w:pPr>
-      <w:r>
-        <w:t xml:space="preserve">0.0100888</w:t>
-      </w:r>
-    </w:p>
-    <w:p>
-      <w:pPr>
-        <w:pStyle w:val="Compact"/>
-      </w:pPr>
-      <w:r>
-        <w:t xml:space="preserve">D</w:t>
-      </w:r>
-    </w:p>
-    <w:p>
-      <w:pPr>
-        <w:pStyle w:val="Compact"/>
-      </w:pPr>
-      <w:r>
-        <w:t xml:space="preserve">0.0000000</w:t>
-      </w:r>
-    </w:p>
-    <w:p>
-      <w:pPr>
-        <w:pStyle w:val="Compact"/>
-      </w:pPr>
-      <w:r>
-        <w:t xml:space="preserve">0.0000000</w:t>
-      </w:r>
-    </w:p>
-    <w:p>
-      <w:pPr>
-        <w:pStyle w:val="Compact"/>
-      </w:pPr>
-      <w:r>
-        <w:t xml:space="preserve">0.0000000</w:t>
-      </w:r>
-    </w:p>
-    <w:p>
-      <w:pPr>
-        <w:pStyle w:val="Compact"/>
-      </w:pPr>
-      <w:r>
-        <w:t xml:space="preserve">1.0000000</w:t>
-      </w:r>
-    </w:p>
-    <w:p>
-      <w:pPr>
-        <w:pStyle w:val="SourceCode"/>
-      </w:pPr>
-      <w:r>
-        <w:rPr>
-          <w:rStyle w:val="KeywordTok"/>
-        </w:rPr>
-        <w:t xml:space="preserve">kable</w:t>
-      </w:r>
-      <w:r>
-        <w:rPr>
-          <w:rStyle w:val="NormalTok"/>
-        </w:rPr>
-        <w:t xml:space="preserve">(l.out.stm</w:t>
-      </w:r>
-      <w:r>
-        <w:rPr>
-          <w:rStyle w:val="OperatorTok"/>
-        </w:rPr>
-        <w:t xml:space="preserve">$</w:t>
-      </w:r>
-      <w:r>
-        <w:rPr>
-          <w:rStyle w:val="NormalTok"/>
-        </w:rPr>
-        <w:t xml:space="preserve">a.P[, , </w:t>
-      </w:r>
-      <w:r>
-        <w:rPr>
-          <w:rStyle w:val="DecValTok"/>
-        </w:rPr>
-        <w:t xml:space="preserve">2</w:t>
-      </w:r>
-      <w:r>
-        <w:rPr>
-          <w:rStyle w:val="NormalTok"/>
-        </w:rPr>
-        <w:t xml:space="preserve">]) </w:t>
-      </w:r>
-      <w:r>
-        <w:rPr>
-          <w:rStyle w:val="CommentTok"/>
-        </w:rPr>
-        <w:t xml:space="preserve"># transition probability matrix for the first three cycles</w:t>
-      </w:r>
-    </w:p>
-    <w:p>
-      <w:pPr>
-        <w:pStyle w:val="Compact"/>
-      </w:pPr>
-      <w:r>
-        <w:t xml:space="preserve">H</w:t>
-      </w:r>
-    </w:p>
-    <w:p>
-      <w:pPr>
-        <w:pStyle w:val="Compact"/>
-      </w:pPr>
-      <w:r>
-        <w:t xml:space="preserve">S1</w:t>
-      </w:r>
-    </w:p>
-    <w:p>
-      <w:pPr>
-        <w:pStyle w:val="Compact"/>
-      </w:pPr>
-      <w:r>
-        <w:t xml:space="preserve">S2</w:t>
-      </w:r>
-    </w:p>
-    <w:p>
-      <w:pPr>
-        <w:pStyle w:val="Compact"/>
-      </w:pPr>
-      <w:r>
-        <w:t xml:space="preserve">D</w:t>
-      </w:r>
-    </w:p>
-    <w:p>
-      <w:pPr>
-        <w:pStyle w:val="Compact"/>
-      </w:pPr>
-      <w:r>
-        <w:t xml:space="preserve">H</w:t>
-      </w:r>
-    </w:p>
-    <w:p>
-      <w:pPr>
-        <w:pStyle w:val="Compact"/>
-      </w:pPr>
-      <w:r>
-        <w:t xml:space="preserve">0.8490015</w:t>
-      </w:r>
-    </w:p>
-    <w:p>
-      <w:pPr>
-        <w:pStyle w:val="Compact"/>
-      </w:pPr>
-      <w:r>
-        <w:t xml:space="preserve">0.1500000</w:t>
-      </w:r>
-    </w:p>
-    <w:p>
-      <w:pPr>
-        <w:pStyle w:val="Compact"/>
-      </w:pPr>
-      <w:r>
-        <w:t xml:space="preserve">0.0000000</w:t>
-      </w:r>
-    </w:p>
-    <w:p>
-      <w:pPr>
-        <w:pStyle w:val="Compact"/>
-      </w:pPr>
-      <w:r>
-        <w:t xml:space="preserve">0.0009985</w:t>
-      </w:r>
-    </w:p>
-    <w:p>
-      <w:pPr>
-        <w:pStyle w:val="Compact"/>
-      </w:pPr>
-      <w:r>
-        <w:t xml:space="preserve">S1</w:t>
-      </w:r>
-    </w:p>
-    <w:p>
-      <w:pPr>
-        <w:pStyle w:val="Compact"/>
-      </w:pPr>
-      <w:r>
-        <w:t xml:space="preserve">0.5000000</w:t>
-      </w:r>
-    </w:p>
-    <w:p>
-      <w:pPr>
-        <w:pStyle w:val="Compact"/>
-      </w:pPr>
-      <w:r>
-        <w:t xml:space="preserve">0.3920075</w:t>
-      </w:r>
-    </w:p>
-    <w:p>
-      <w:pPr>
-        <w:pStyle w:val="Compact"/>
-      </w:pPr>
-      <w:r>
-        <w:t xml:space="preserve">0.1050000</w:t>
-      </w:r>
-    </w:p>
-    <w:p>
-      <w:pPr>
-        <w:pStyle w:val="Compact"/>
-      </w:pPr>
-      <w:r>
-        <w:t xml:space="preserve">0.0029925</w:t>
-      </w:r>
-    </w:p>
-    <w:p>
-      <w:pPr>
-        <w:pStyle w:val="Compact"/>
-      </w:pPr>
-      <w:r>
-        <w:t xml:space="preserve">S2</w:t>
-      </w:r>
-    </w:p>
-    <w:p>
-      <w:pPr>
-        <w:pStyle w:val="Compact"/>
-      </w:pPr>
-      <w:r>
-        <w:t xml:space="preserve">0.0000000</w:t>
-      </w:r>
-    </w:p>
-    <w:p>
-      <w:pPr>
-        <w:pStyle w:val="Compact"/>
-      </w:pPr>
-      <w:r>
-        <w:t xml:space="preserve">0.0000000</w:t>
-      </w:r>
-    </w:p>
-    <w:p>
-      <w:pPr>
-        <w:pStyle w:val="Compact"/>
-      </w:pPr>
-      <w:r>
-        <w:t xml:space="preserve">0.9900597</w:t>
-      </w:r>
-    </w:p>
-    <w:p>
-      <w:pPr>
-        <w:pStyle w:val="Compact"/>
-      </w:pPr>
-      <w:r>
-        <w:t xml:space="preserve">0.0099403</w:t>
-      </w:r>
-    </w:p>
-    <w:p>
-      <w:pPr>
-        <w:pStyle w:val="Compact"/>
-      </w:pPr>
-      <w:r>
-        <w:t xml:space="preserve">D</w:t>
-      </w:r>
-    </w:p>
-    <w:p>
-      <w:pPr>
-        <w:pStyle w:val="Compact"/>
-      </w:pPr>
-      <w:r>
-        <w:t xml:space="preserve">0.0000000</w:t>
-      </w:r>
-    </w:p>
-    <w:p>
-      <w:pPr>
-        <w:pStyle w:val="Compact"/>
-      </w:pPr>
-      <w:r>
-        <w:t xml:space="preserve">0.0000000</w:t>
-      </w:r>
-    </w:p>
-    <w:p>
-      <w:pPr>
-        <w:pStyle w:val="Compact"/>
-      </w:pPr>
-      <w:r>
-        <w:t xml:space="preserve">0.0000000</w:t>
-      </w:r>
-    </w:p>
-    <w:p>
-      <w:pPr>
-        <w:pStyle w:val="Compact"/>
-      </w:pPr>
-      <w:r>
-        <w:t xml:space="preserve">1.0000000</w:t>
-      </w:r>
-    </w:p>
-    <w:p>
-      <w:pPr>
-        <w:pStyle w:val="SourceCode"/>
-      </w:pPr>
-      <w:r>
-        <w:rPr>
-          <w:rStyle w:val="KeywordTok"/>
-        </w:rPr>
-        <w:t xml:space="preserve">kable</w:t>
-      </w:r>
-      <w:r>
-        <w:rPr>
-          <w:rStyle w:val="NormalTok"/>
-        </w:rPr>
-        <w:t xml:space="preserve">(</w:t>
-      </w:r>
-      <w:r>
-        <w:rPr>
-          <w:rStyle w:val="KeywordTok"/>
-        </w:rPr>
-        <w:t xml:space="preserve">head</w:t>
-      </w:r>
-      <w:r>
-        <w:rPr>
-          <w:rStyle w:val="NormalTok"/>
-        </w:rPr>
-        <w:t xml:space="preserve">(l.out.stm</w:t>
-      </w:r>
-      <w:r>
-        <w:rPr>
-          <w:rStyle w:val="OperatorTok"/>
-        </w:rPr>
-        <w:t xml:space="preserve">$</w:t>
-      </w:r>
-      <w:r>
-        <w:rPr>
-          <w:rStyle w:val="NormalTok"/>
-        </w:rPr>
-        <w:t xml:space="preserve">m.M))  </w:t>
-      </w:r>
-      <w:r>
-        <w:rPr>
-          <w:rStyle w:val="CommentTok"/>
-        </w:rPr>
-        <w:t xml:space="preserve"># </w:t>
-      </w:r>
-    </w:p>
-    <w:p>
-      <w:pPr>
-        <w:pStyle w:val="Compact"/>
-      </w:pPr>
-      <w:r>
-        <w:t xml:space="preserve">H</w:t>
-      </w:r>
-    </w:p>
-    <w:p>
-      <w:pPr>
-        <w:pStyle w:val="Compact"/>
-      </w:pPr>
-      <w:r>
-        <w:t xml:space="preserve">S1</w:t>
-      </w:r>
-    </w:p>
-    <w:p>
-      <w:pPr>
-        <w:pStyle w:val="Compact"/>
-      </w:pPr>
-      <w:r>
-        <w:t xml:space="preserve">S2</w:t>
-      </w:r>
-    </w:p>
-    <w:p>
-      <w:pPr>
-        <w:pStyle w:val="Compact"/>
-      </w:pPr>
-      <w:r>
-        <w:t xml:space="preserve">D</w:t>
-      </w:r>
-    </w:p>
-    <w:p>
-      <w:pPr>
-        <w:pStyle w:val="Compact"/>
-      </w:pPr>
-      <w:r>
-        <w:t xml:space="preserve">0</w:t>
-      </w:r>
-    </w:p>
-    <w:p>
-      <w:pPr>
-        <w:pStyle w:val="Compact"/>
-      </w:pPr>
-      <w:r>
-        <w:t xml:space="preserve">1.0000000</w:t>
-      </w:r>
-    </w:p>
-    <w:p>
-      <w:pPr>
-        <w:pStyle w:val="Compact"/>
-      </w:pPr>
-      <w:r>
-        <w:t xml:space="preserve">0.0000000</w:t>
-      </w:r>
-    </w:p>
-    <w:p>
-      <w:pPr>
-        <w:pStyle w:val="Compact"/>
-      </w:pPr>
-      <w:r>
-        <w:t xml:space="preserve">0.0000000</w:t>
-      </w:r>
-    </w:p>
-    <w:p>
-      <w:pPr>
-        <w:pStyle w:val="Compact"/>
-      </w:pPr>
-      <w:r>
-        <w:t xml:space="preserve">0.0000000</w:t>
-      </w:r>
-    </w:p>
-    <w:p>
-      <w:pPr>
-        <w:pStyle w:val="Compact"/>
-      </w:pPr>
-      <w:r>
-        <w:t xml:space="preserve">1</w:t>
-      </w:r>
-    </w:p>
-    <w:p>
-      <w:pPr>
-        <w:pStyle w:val="Compact"/>
-      </w:pPr>
-      <w:r>
-        <w:t xml:space="preserve">0.8489865</w:t>
-      </w:r>
-    </w:p>
-    <w:p>
-      <w:pPr>
-        <w:pStyle w:val="Compact"/>
-      </w:pPr>
-      <w:r>
-        <w:t xml:space="preserve">0.1500000</w:t>
-      </w:r>
-    </w:p>
-    <w:p>
-      <w:pPr>
-        <w:pStyle w:val="Compact"/>
-      </w:pPr>
-      <w:r>
-        <w:t xml:space="preserve">0.0000000</w:t>
-      </w:r>
-    </w:p>
-    <w:p>
-      <w:pPr>
-        <w:pStyle w:val="Compact"/>
-      </w:pPr>
-      <w:r>
-        <w:t xml:space="preserve">0.0010135</w:t>
-      </w:r>
-    </w:p>
-    <w:p>
-      <w:pPr>
-        <w:pStyle w:val="Compact"/>
-      </w:pPr>
-      <w:r>
-        <w:t xml:space="preserve">2</w:t>
-      </w:r>
-    </w:p>
-    <w:p>
-      <w:pPr>
-        <w:pStyle w:val="Compact"/>
-      </w:pPr>
-      <w:r>
-        <w:t xml:space="preserve">0.7957908</w:t>
-      </w:r>
-    </w:p>
-    <w:p>
-      <w:pPr>
-        <w:pStyle w:val="Compact"/>
-      </w:pPr>
-      <w:r>
-        <w:t xml:space="preserve">0.1861491</w:t>
-      </w:r>
-    </w:p>
-    <w:p>
-      <w:pPr>
-        <w:pStyle w:val="Compact"/>
-      </w:pPr>
-      <w:r>
-        <w:t xml:space="preserve">0.0157500</w:t>
-      </w:r>
-    </w:p>
-    <w:p>
-      <w:pPr>
-        <w:pStyle w:val="Compact"/>
-      </w:pPr>
-      <w:r>
-        <w:t xml:space="preserve">0.0023101</w:t>
-      </w:r>
-    </w:p>
-    <w:p>
-      <w:pPr>
-        <w:pStyle w:val="Compact"/>
-      </w:pPr>
-      <w:r>
-        <w:t xml:space="preserve">3</w:t>
-      </w:r>
-    </w:p>
-    <w:p>
-      <w:pPr>
-        <w:pStyle w:val="Compact"/>
-      </w:pPr>
-      <w:r>
-        <w:t xml:space="preserve">0.7686457</w:t>
-      </w:r>
-    </w:p>
-    <w:p>
-      <w:pPr>
-        <w:pStyle w:val="Compact"/>
-      </w:pPr>
-      <w:r>
-        <w:t xml:space="preserve">0.1923009</w:t>
-      </w:r>
-    </w:p>
-    <w:p>
-      <w:pPr>
-        <w:pStyle w:val="Compact"/>
-      </w:pPr>
-      <w:r>
-        <w:t xml:space="preserve">0.0351280</w:t>
-      </w:r>
-    </w:p>
-    <w:p>
-      <w:pPr>
-        <w:pStyle w:val="Compact"/>
-      </w:pPr>
-      <w:r>
-        <w:t xml:space="preserve">0.0039253</w:t>
-      </w:r>
-    </w:p>
-    <w:p>
-      <w:pPr>
-        <w:pStyle w:val="Compact"/>
-      </w:pPr>
-      <w:r>
-        <w:t xml:space="preserve">4</w:t>
-      </w:r>
-    </w:p>
-    <w:p>
-      <w:pPr>
-        <w:pStyle w:val="Compact"/>
-      </w:pPr>
-      <w:r>
-        <w:t xml:space="preserve">0.7486643</w:t>
-      </w:r>
-    </w:p>
-    <w:p>
-      <w:pPr>
-        <w:pStyle w:val="Compact"/>
-      </w:pPr>
-      <w:r>
-        <w:t xml:space="preserve">0.1906297</w:t>
-      </w:r>
-    </w:p>
-    <w:p>
-      <w:pPr>
-        <w:pStyle w:val="Compact"/>
-      </w:pPr>
-      <w:r>
-        <w:t xml:space="preserve">0.0549399</w:t>
-      </w:r>
-    </w:p>
-    <w:p>
-      <w:pPr>
-        <w:pStyle w:val="Compact"/>
-      </w:pPr>
-      <w:r>
-        <w:t xml:space="preserve">0.0057662</w:t>
-      </w:r>
-    </w:p>
-    <w:p>
-      <w:pPr>
-        <w:pStyle w:val="Compact"/>
-      </w:pPr>
-      <w:r>
-        <w:t xml:space="preserve">5</w:t>
-      </w:r>
-    </w:p>
-    <w:p>
-      <w:pPr>
-        <w:pStyle w:val="Compact"/>
-      </w:pPr>
-      <w:r>
-        <w:t xml:space="preserve">0.7308100</w:t>
-      </w:r>
-    </w:p>
-    <w:p>
-      <w:pPr>
-        <w:pStyle w:val="Compact"/>
-      </w:pPr>
-      <w:r>
-        <w:t xml:space="preserve">0.1869350</w:t>
-      </w:r>
-    </w:p>
-    <w:p>
-      <w:pPr>
-        <w:pStyle w:val="Compact"/>
-      </w:pPr>
-      <w:r>
-        <w:t xml:space="preserve">0.0743213</w:t>
-      </w:r>
-    </w:p>
-    <w:p>
-      <w:pPr>
-        <w:pStyle w:val="Compact"/>
-      </w:pPr>
-      <w:r>
-        <w:t xml:space="preserve">0.0079338</w:t>
-      </w:r>
-    </w:p>
-    <w:p>
-      <w:pPr>
-        <w:pStyle w:val="SourceCode"/>
-      </w:pPr>
-      <w:r>
-        <w:rPr>
-          <w:rStyle w:val="KeywordTok"/>
-        </w:rPr>
-        <w:t xml:space="preserve">kable</w:t>
-      </w:r>
-      <w:r>
-        <w:rPr>
-          <w:rStyle w:val="NormalTok"/>
-        </w:rPr>
-        <w:t xml:space="preserve">(</w:t>
-      </w:r>
-      <w:r>
-        <w:rPr>
-          <w:rStyle w:val="KeywordTok"/>
-        </w:rPr>
-        <w:t xml:space="preserve">tail</w:t>
-      </w:r>
-      <w:r>
-        <w:rPr>
-          <w:rStyle w:val="NormalTok"/>
-        </w:rPr>
-        <w:t xml:space="preserve">(l.out.stm</w:t>
-      </w:r>
-      <w:r>
-        <w:rPr>
-          <w:rStyle w:val="OperatorTok"/>
-        </w:rPr>
-        <w:t xml:space="preserve">$</w:t>
-      </w:r>
-      <w:r>
-        <w:rPr>
-          <w:rStyle w:val="NormalTok"/>
-        </w:rPr>
-        <w:t xml:space="preserve">m.M))</w:t>
-      </w:r>
-    </w:p>
-    <w:p>
-      <w:pPr>
-        <w:pStyle w:val="Compact"/>
-      </w:pPr>
-      <w:r>
-        <w:t xml:space="preserve">H</w:t>
-      </w:r>
-    </w:p>
-    <w:p>
-      <w:pPr>
-        <w:pStyle w:val="Compact"/>
-      </w:pPr>
-      <w:r>
-        <w:t xml:space="preserve">S1</w:t>
-      </w:r>
-    </w:p>
-    <w:p>
-      <w:pPr>
-        <w:pStyle w:val="Compact"/>
-      </w:pPr>
-      <w:r>
-        <w:t xml:space="preserve">S2</w:t>
-      </w:r>
-    </w:p>
-    <w:p>
-      <w:pPr>
-        <w:pStyle w:val="Compact"/>
-      </w:pPr>
-      <w:r>
-        <w:t xml:space="preserve">D</w:t>
-      </w:r>
-    </w:p>
-    <w:p>
-      <w:pPr>
-        <w:pStyle w:val="Compact"/>
-      </w:pPr>
-      <w:r>
-        <w:t xml:space="preserve">70</w:t>
-      </w:r>
-    </w:p>
-    <w:p>
-      <w:pPr>
-        <w:pStyle w:val="Compact"/>
-      </w:pPr>
-      <w:r>
-        <w:t xml:space="preserve">0.0102898</w:t>
-      </w:r>
-    </w:p>
-    <w:p>
-      <w:pPr>
-        <w:pStyle w:val="Compact"/>
-      </w:pPr>
-      <w:r>
-        <w:t xml:space="preserve">0.0018634</w:t>
-      </w:r>
-    </w:p>
-    <w:p>
-      <w:pPr>
-        <w:pStyle w:val="Compact"/>
-      </w:pPr>
-      <w:r>
-        <w:t xml:space="preserve">0.0003173</w:t>
-      </w:r>
-    </w:p>
-    <w:p>
-      <w:pPr>
-        <w:pStyle w:val="Compact"/>
-      </w:pPr>
-      <w:r>
-        <w:t xml:space="preserve">0.9875295</w:t>
-      </w:r>
-    </w:p>
-    <w:p>
-      <w:pPr>
-        <w:pStyle w:val="Compact"/>
-      </w:pPr>
-      <w:r>
-        <w:t xml:space="preserve">71</w:t>
-      </w:r>
-    </w:p>
-    <w:p>
-      <w:pPr>
-        <w:pStyle w:val="Compact"/>
-      </w:pPr>
-      <w:r>
-        <w:t xml:space="preserve">0.0074521</w:t>
-      </w:r>
-    </w:p>
-    <w:p>
-      <w:pPr>
-        <w:pStyle w:val="Compact"/>
-      </w:pPr>
-      <w:r>
-        <w:t xml:space="preserve">0.0013130</w:t>
-      </w:r>
-    </w:p>
-    <w:p>
-      <w:pPr>
-        <w:pStyle w:val="Compact"/>
-      </w:pPr>
-      <w:r>
-        <w:t xml:space="preserve">0.0002234</w:t>
-      </w:r>
-    </w:p>
-    <w:p>
-      <w:pPr>
-        <w:pStyle w:val="Compact"/>
-      </w:pPr>
-      <w:r>
-        <w:t xml:space="preserve">0.9910115</w:t>
-      </w:r>
-    </w:p>
-    <w:p>
-      <w:pPr>
-        <w:pStyle w:val="Compact"/>
-      </w:pPr>
-      <w:r>
-        <w:t xml:space="preserve">72</w:t>
-      </w:r>
-    </w:p>
-    <w:p>
-      <w:pPr>
-        <w:pStyle w:val="Compact"/>
-      </w:pPr>
-      <w:r>
-        <w:t xml:space="preserve">0.0052899</w:t>
-      </w:r>
-    </w:p>
-    <w:p>
-      <w:pPr>
-        <w:pStyle w:val="Compact"/>
-      </w:pPr>
-      <w:r>
-        <w:t xml:space="preserve">0.0009270</w:t>
-      </w:r>
-    </w:p>
-    <w:p>
-      <w:pPr>
-        <w:pStyle w:val="Compact"/>
-      </w:pPr>
-      <w:r>
-        <w:t xml:space="preserve">0.0001546</w:t>
-      </w:r>
-    </w:p>
-    <w:p>
-      <w:pPr>
-        <w:pStyle w:val="Compact"/>
-      </w:pPr>
-      <w:r>
-        <w:t xml:space="preserve">0.9936285</w:t>
-      </w:r>
-    </w:p>
-    <w:p>
-      <w:pPr>
-        <w:pStyle w:val="Compact"/>
-      </w:pPr>
-      <w:r>
-        <w:t xml:space="preserve">73</w:t>
-      </w:r>
-    </w:p>
-    <w:p>
-      <w:pPr>
-        <w:pStyle w:val="Compact"/>
-      </w:pPr>
-      <w:r>
-        <w:t xml:space="preserve">0.0036370</w:t>
-      </w:r>
-    </w:p>
-    <w:p>
-      <w:pPr>
-        <w:pStyle w:val="Compact"/>
-      </w:pPr>
-      <w:r>
-        <w:t xml:space="preserve">0.0006236</w:t>
-      </w:r>
-    </w:p>
-    <w:p>
-      <w:pPr>
-        <w:pStyle w:val="Compact"/>
-      </w:pPr>
-      <w:r>
-        <w:t xml:space="preserve">0.0001060</w:t>
-      </w:r>
-    </w:p>
-    <w:p>
-      <w:pPr>
-        <w:pStyle w:val="Compact"/>
-      </w:pPr>
-      <w:r>
-        <w:t xml:space="preserve">0.9956333</w:t>
-      </w:r>
-    </w:p>
-    <w:p>
-      <w:pPr>
-        <w:pStyle w:val="Compact"/>
-      </w:pPr>
-      <w:r>
-        <w:t xml:space="preserve">74</w:t>
-      </w:r>
-    </w:p>
-    <w:p>
-      <w:pPr>
-        <w:pStyle w:val="Compact"/>
-      </w:pPr>
-      <w:r>
-        <w:t xml:space="preserve">0.0024167</w:t>
-      </w:r>
-    </w:p>
-    <w:p>
-      <w:pPr>
-        <w:pStyle w:val="Compact"/>
-      </w:pPr>
-      <w:r>
-        <w:t xml:space="preserve">0.0004096</w:t>
-      </w:r>
-    </w:p>
-    <w:p>
-      <w:pPr>
-        <w:pStyle w:val="Compact"/>
-      </w:pPr>
-      <w:r>
-        <w:t xml:space="preserve">0.0000700</w:t>
-      </w:r>
-    </w:p>
-    <w:p>
-      <w:pPr>
-        <w:pStyle w:val="Compact"/>
-      </w:pPr>
-      <w:r>
-        <w:t xml:space="preserve">0.9971037</w:t>
-      </w:r>
-    </w:p>
-    <w:p>
-      <w:pPr>
-        <w:pStyle w:val="Compact"/>
-      </w:pPr>
-      <w:r>
-        <w:t xml:space="preserve">75</w:t>
-      </w:r>
-    </w:p>
-    <w:p>
-      <w:pPr>
-        <w:pStyle w:val="Compact"/>
-      </w:pPr>
-      <w:r>
-        <w:t xml:space="preserve">0.0015639</w:t>
-      </w:r>
-    </w:p>
-    <w:p>
-      <w:pPr>
-        <w:pStyle w:val="Compact"/>
-      </w:pPr>
-      <w:r>
-        <w:t xml:space="preserve">0.0002628</w:t>
-      </w:r>
-    </w:p>
-    <w:p>
-      <w:pPr>
-        <w:pStyle w:val="Compact"/>
-      </w:pPr>
-      <w:r>
-        <w:t xml:space="preserve">0.0000454</w:t>
-      </w:r>
-    </w:p>
-    <w:p>
-      <w:pPr>
-        <w:pStyle w:val="Compact"/>
-      </w:pPr>
-      <w:r>
-        <w:t xml:space="preserve">0.9981279</w:t>
+      <w:bookmarkStart w:id="36" w:name="value-of-information"/>
+      <w:bookmarkEnd w:id="36"/>
+      <w:r>
+        <w:t xml:space="preserve">06 Value of information</w:t>
       </w:r>
     </w:p>
     <w:p>
       <w:pPr>
         <w:pStyle w:val="Heading3"/>
       </w:pPr>
-      <w:bookmarkStart w:id="25" w:name="model-calibration"/>
-      <w:bookmarkEnd w:id="25"/>
-      <w:r>
-        <w:t xml:space="preserve">03 Model calibration</w:t>
-      </w:r>
-    </w:p>
-    <w:p>
-      <w:pPr>
-        <w:pStyle w:val="FirstParagraph"/>
-      </w:pPr>
-      <w:r>
-        <w:t xml:space="preserve">The Sick-Sicker model results need to be calibrated against data containing information about survival, the prevalence of both sick and sicker and the proportion who are sick among those afflicted (sick and sicker). This data is stored in the 03_calibration-tarted.RData. The function to calibrate the model are stored in the 03_calibration_functions.R file stored in the functions folder. This file also contains a Goodness of fit function for calibration form a parameter set. The calibration function makes sure of the Nelder-Mead method.</w:t>
-      </w:r>
-    </w:p>
-    <w:p>
-      <w:pPr>
-        <w:pStyle w:val="Heading3"/>
-      </w:pPr>
-      <w:bookmarkStart w:id="26" w:name="analysis"/>
-      <w:bookmarkEnd w:id="26"/>
-      <w:r>
-        <w:t xml:space="preserve">04 Analysis</w:t>
-      </w:r>
-    </w:p>
-    <w:p>
-      <w:pPr>
-        <w:pStyle w:val="Heading4"/>
-      </w:pPr>
-      <w:bookmarkStart w:id="27" w:name="a-validation"/>
-      <w:bookmarkEnd w:id="27"/>
-      <w:r>
-        <w:t xml:space="preserve">04a Validation</w:t>
-      </w:r>
-    </w:p>
-    <w:p>
-      <w:pPr>
-        <w:pStyle w:val="Heading4"/>
-      </w:pPr>
-      <w:bookmarkStart w:id="28" w:name="b-deterministic-analysis"/>
-      <w:bookmarkEnd w:id="28"/>
-      <w:r>
-        <w:t xml:space="preserve">04b Deterministic analysis</w:t>
-      </w:r>
-    </w:p>
-    <w:p>
-      <w:pPr>
-        <w:pStyle w:val="Heading4"/>
-      </w:pPr>
-      <w:bookmarkStart w:id="29" w:name="c-deterministic-analysis"/>
-      <w:bookmarkEnd w:id="29"/>
-      <w:r>
-        <w:t xml:space="preserve">04c Deterministic analysis</w:t>
-      </w:r>
-    </w:p>
-    <w:p>
-      <w:pPr>
-        <w:pStyle w:val="Heading3"/>
-      </w:pPr>
-      <w:bookmarkStart w:id="30" w:name="references"/>
-      <w:bookmarkEnd w:id="30"/>
+      <w:bookmarkStart w:id="37" w:name="references"/>
+      <w:bookmarkEnd w:id="37"/>
       <w:r>
         <w:t xml:space="preserve">References</w:t>
       </w:r>
@@ -3239,7 +3563,7 @@
         <w:pStyle w:val="Bibliography"/>
       </w:pPr>
       <w:r>
-        <w:t xml:space="preserve">Enns, E A, L E Cipriano, C T Simons, and C Y Kong. 2015. “Identifying Best-Fitting Inputs in Health-Economic Model Calibration: A Pareto Frontier Approach.”</w:t>
+        <w:t xml:space="preserve">Alarid-Escudero, F, EM Krijkamp, P Pechlivanoglou, EA Enns, MGM Hunink, and H Jalal. 2018. “State-transition cohort models in R, from conceptualization to implementation: A tutorial.”</w:t>
       </w:r>
       <w:r>
         <w:t xml:space="preserve"> </w:t>
@@ -3248,15 +3572,86 @@
         <w:rPr>
           <w:i/>
         </w:rPr>
+        <w:t xml:space="preserve">Medical Decision Making : An International Journal of the Society for Medical Decision Making</w:t>
+      </w:r>
+      <w:r>
+        <w:t xml:space="preserve"> </w:t>
+      </w:r>
+      <w:r>
+        <w:t xml:space="preserve">XX (X). SAGE PublicationsSage CA: Los Angeles, CA: XX.</w:t>
+      </w:r>
+      <w:r>
+        <w:t xml:space="preserve"> </w:t>
+      </w:r>
+      <w:hyperlink r:id="rId38">
+        <w:r>
+          <w:rPr>
+            <w:rStyle w:val="Hyperlink"/>
+          </w:rPr>
+          <w:t xml:space="preserve">http://journals.sagepub.com/doi/10.1177/0272989X16686559 http://www.ncbi.nlm.nih.gov/pubmed/28061043</w:t>
+        </w:r>
+      </w:hyperlink>
+      <w:r>
+        <w:t xml:space="preserve">.</w:t>
+      </w:r>
+    </w:p>
+    <w:p>
+      <w:pPr>
+        <w:pStyle w:val="Bibliography"/>
+      </w:pPr>
+      <w:r>
+        <w:t xml:space="preserve">Alarid-Escudero, Fernando, Richard F. MacLehose, Yadira Peralta, Karen M. Kuntz, and Eva A. Enns. 2018. “Nonidentifiability in Model Calibration and Implications for Medical Decision Making.”</w:t>
+      </w:r>
+      <w:r>
+        <w:t xml:space="preserve"> </w:t>
+      </w:r>
+      <w:r>
+        <w:rPr>
+          <w:i/>
+        </w:rPr>
         <w:t xml:space="preserve">Medical Decision Making</w:t>
       </w:r>
       <w:r>
         <w:t xml:space="preserve"> </w:t>
       </w:r>
       <w:r>
+        <w:t xml:space="preserve">38 (7): 810–21. doi:</w:t>
+      </w:r>
+      <w:hyperlink r:id="rId39">
+        <w:r>
+          <w:rPr>
+            <w:rStyle w:val="Hyperlink"/>
+          </w:rPr>
+          <w:t xml:space="preserve">10.1177/0272989X18792283</w:t>
+        </w:r>
+      </w:hyperlink>
+      <w:r>
+        <w:t xml:space="preserve">.</w:t>
+      </w:r>
+    </w:p>
+    <w:p>
+      <w:pPr>
+        <w:pStyle w:val="Bibliography"/>
+      </w:pPr>
+      <w:r>
+        <w:t xml:space="preserve">Enns, EA, LE Cipriano, CT Simons, and CY Kong. 2015. “Identifying Best-Fitting Inputs in Health-Economic Model Calibration: A Pareto Frontier Approach.”</w:t>
+      </w:r>
+      <w:r>
+        <w:t xml:space="preserve"> </w:t>
+      </w:r>
+      <w:r>
+        <w:rPr>
+          <w:i/>
+        </w:rPr>
+        <w:t xml:space="preserve">Medical Decision Making</w:t>
+      </w:r>
+      <w:r>
+        <w:t xml:space="preserve"> </w:t>
+      </w:r>
+      <w:r>
         <w:t xml:space="preserve">35 (2): 170–82. doi:</w:t>
       </w:r>
-      <w:hyperlink r:id="rId31">
+      <w:hyperlink r:id="rId40">
         <w:r>
           <w:rPr>
             <w:rStyle w:val="Hyperlink"/>
@@ -3273,7 +3668,7 @@
         <w:pStyle w:val="Bibliography"/>
       </w:pPr>
       <w:r>
-        <w:t xml:space="preserve">Krijkamp, Eline M., Fernando Alarid-Escudero, Eva A. Enns, Hawre J. Jalal, M G Myriam Hunink, and Petros Pechlivanoglou. 2018. “Microsimulation Modeling for Health Decision Sciences Using R: A Tutorial.”</w:t>
+        <w:t xml:space="preserve">Krijkamp, EM, F Alarid-Escudero, EA Enns, H Jalal, MGM Hunink, and P Pechlivanoglou. 2018. “Microsimulation Modeling for Health Decision Sciences Using R: A Tutorial.”</w:t>
       </w:r>
       <w:r>
         <w:t xml:space="preserve"> </w:t>
@@ -3290,12 +3685,80 @@
       <w:r>
         <w:t xml:space="preserve">38 (3): 400–422. doi:</w:t>
       </w:r>
-      <w:hyperlink r:id="rId32">
+      <w:hyperlink r:id="rId41">
         <w:r>
           <w:rPr>
             <w:rStyle w:val="Hyperlink"/>
           </w:rPr>
           <w:t xml:space="preserve">10.1177/0272989X18754513</w:t>
+        </w:r>
+      </w:hyperlink>
+      <w:r>
+        <w:t xml:space="preserve">.</w:t>
+      </w:r>
+    </w:p>
+    <w:p>
+      <w:pPr>
+        <w:pStyle w:val="Bibliography"/>
+      </w:pPr>
+      <w:r>
+        <w:t xml:space="preserve">Menzies, Nicolas A, Ankur Pandya, and Jane J Kim. 2017. “HHS Public Access.”</w:t>
+      </w:r>
+      <w:r>
+        <w:t xml:space="preserve"> </w:t>
+      </w:r>
+      <w:r>
+        <w:rPr>
+          <w:i/>
+        </w:rPr>
+        <w:t xml:space="preserve">Pharmacoeconomics</w:t>
+      </w:r>
+      <w:r>
+        <w:t xml:space="preserve"> </w:t>
+      </w:r>
+      <w:r>
+        <w:t xml:space="preserve">35 (6): 613–24. doi:</w:t>
+      </w:r>
+      <w:hyperlink r:id="rId42">
+        <w:r>
+          <w:rPr>
+            <w:rStyle w:val="Hyperlink"/>
+          </w:rPr>
+          <w:t xml:space="preserve">10.1007/s40273-017-0494-4.Bayesian</w:t>
+        </w:r>
+      </w:hyperlink>
+      <w:r>
+        <w:t xml:space="preserve">.</w:t>
+      </w:r>
+    </w:p>
+    <w:p>
+      <w:pPr>
+        <w:pStyle w:val="Bibliography"/>
+      </w:pPr>
+      <w:r>
+        <w:t xml:space="preserve">Nelder, J. A., and R. Mead. 1965. “A Simplex Method for Function Minimization.”</w:t>
+      </w:r>
+      <w:r>
+        <w:t xml:space="preserve"> </w:t>
+      </w:r>
+      <w:r>
+        <w:rPr>
+          <w:i/>
+        </w:rPr>
+        <w:t xml:space="preserve">The Computer Journal</w:t>
+      </w:r>
+      <w:r>
+        <w:t xml:space="preserve"> </w:t>
+      </w:r>
+      <w:r>
+        <w:t xml:space="preserve">7 (4): 308–13. doi:</w:t>
+      </w:r>
+      <w:hyperlink r:id="rId43">
+        <w:r>
+          <w:rPr>
+            <w:rStyle w:val="Hyperlink"/>
+          </w:rPr>
+          <w:t xml:space="preserve">10.1093/comjnl/7.4.308</w:t>
         </w:r>
       </w:hyperlink>
       <w:r>
@@ -3410,7 +3873,7 @@
     </w:lvl>
   </w:abstractNum>
   <w:abstractNum w:abstractNumId="990">
-    <w:nsid w:val="6e47e6ff"/>
+    <w:nsid w:val="bead9f05"/>
     <w:multiLevelType w:val="multilevel"/>
     <w:lvl w:ilvl="0">
       <w:numFmt w:val="bullet"/>

</xml_diff>